<commit_message>
dropped id10184 and id10190, word doc - rectified conbstraint in dates
</commit_message>
<xml_diff>
--- a/checklist_new_questionnaire_coll.docx
+++ b/checklist_new_questionnaire_coll.docx
@@ -283,7 +283,6 @@
                 <w:lang w:val="en-GB" w:eastAsia="en-GB"/>
               </w:rPr>
             </w:pPr>
-            <w:proofErr w:type="spellStart"/>
             <w:r>
               <w:rPr>
                 <w:rFonts w:ascii="Calibri" w:eastAsia="Times New Roman" w:hAnsi="Calibri" w:cs="Calibri"/>
@@ -291,7 +290,6 @@
               </w:rPr>
               <w:t>locator_filenum</w:t>
             </w:r>
-            <w:proofErr w:type="spellEnd"/>
           </w:p>
         </w:tc>
         <w:tc>
@@ -398,7 +396,6 @@
                 <w:lang w:val="en-GB" w:eastAsia="en-GB"/>
               </w:rPr>
             </w:pPr>
-            <w:proofErr w:type="spellStart"/>
             <w:r>
               <w:rPr>
                 <w:rFonts w:ascii="Calibri" w:eastAsia="Times New Roman" w:hAnsi="Calibri" w:cs="Calibri"/>
@@ -406,7 +403,6 @@
               </w:rPr>
               <w:t>consent_filenum</w:t>
             </w:r>
-            <w:proofErr w:type="spellEnd"/>
           </w:p>
         </w:tc>
         <w:tc>
@@ -515,7 +511,6 @@
                 <w:lang w:val="en-GB" w:eastAsia="en-GB"/>
               </w:rPr>
             </w:pPr>
-            <w:proofErr w:type="spellStart"/>
             <w:r>
               <w:rPr>
                 <w:rFonts w:ascii="Calibri" w:eastAsia="Times New Roman" w:hAnsi="Calibri" w:cs="Calibri"/>
@@ -523,7 +518,6 @@
               </w:rPr>
               <w:t>filenum_check</w:t>
             </w:r>
-            <w:proofErr w:type="spellEnd"/>
           </w:p>
         </w:tc>
         <w:tc>
@@ -630,52 +624,14 @@
                 <w:lang w:val="en-GB" w:eastAsia="en-GB"/>
               </w:rPr>
             </w:pPr>
-            <w:proofErr w:type="spellStart"/>
             <w:r>
               <w:rPr>
                 <w:rFonts w:ascii="Calibri" w:eastAsia="Times New Roman" w:hAnsi="Calibri" w:cs="Calibri"/>
                 <w:color w:val="006100"/>
                 <w:lang w:val="en-GB" w:eastAsia="en-GB"/>
               </w:rPr>
-              <w:t>select_one</w:t>
-            </w:r>
-            <w:proofErr w:type="spellEnd"/>
-            <w:r>
-              <w:rPr>
-                <w:rFonts w:ascii="Calibri" w:eastAsia="Times New Roman" w:hAnsi="Calibri" w:cs="Calibri"/>
-                <w:color w:val="006100"/>
-                <w:lang w:val="en-GB" w:eastAsia="en-GB"/>
-              </w:rPr>
-              <w:t xml:space="preserve"> </w:t>
-            </w:r>
-            <w:proofErr w:type="spellStart"/>
-            <w:r>
-              <w:rPr>
-                <w:rFonts w:ascii="Calibri" w:eastAsia="Times New Roman" w:hAnsi="Calibri" w:cs="Calibri"/>
-                <w:color w:val="006100"/>
-                <w:lang w:val="en-GB" w:eastAsia="en-GB"/>
-              </w:rPr>
-              <w:t>chew_list</w:t>
-            </w:r>
-            <w:proofErr w:type="spellEnd"/>
-            <w:r>
-              <w:rPr>
-                <w:rFonts w:ascii="Calibri" w:eastAsia="Times New Roman" w:hAnsi="Calibri" w:cs="Calibri"/>
-                <w:color w:val="006100"/>
-                <w:lang w:val="en-GB" w:eastAsia="en-GB"/>
-              </w:rPr>
-              <w:t xml:space="preserve"> </w:t>
-            </w:r>
-            <w:proofErr w:type="spellStart"/>
-            <w:r>
-              <w:rPr>
-                <w:rFonts w:ascii="Calibri" w:eastAsia="Times New Roman" w:hAnsi="Calibri" w:cs="Calibri"/>
-                <w:color w:val="006100"/>
-                <w:lang w:val="en-GB" w:eastAsia="en-GB"/>
-              </w:rPr>
-              <w:t>or_other</w:t>
-            </w:r>
-            <w:proofErr w:type="spellEnd"/>
+              <w:t>select_one chew_list or_other</w:t>
+            </w:r>
           </w:p>
         </w:tc>
         <w:tc>
@@ -2023,15 +1979,14 @@
                 <w:lang w:val="en-GB" w:eastAsia="en-GB"/>
               </w:rPr>
             </w:pPr>
-            <w:proofErr w:type="spellStart"/>
-            <w:r>
-              <w:rPr>
-                <w:rFonts w:ascii="Calibri" w:eastAsia="Times New Roman" w:hAnsi="Calibri" w:cs="Calibri"/>
-                <w:lang w:val="en-GB" w:eastAsia="en-GB"/>
-              </w:rPr>
+            <w:r>
+              <w:rPr>
+                <w:rFonts w:ascii="Calibri" w:eastAsia="Times New Roman" w:hAnsi="Calibri" w:cs="Calibri"/>
+                <w:lang w:val="en-GB" w:eastAsia="en-GB"/>
+              </w:rPr>
+              <w:lastRenderedPageBreak/>
               <w:t>frm_type</w:t>
             </w:r>
-            <w:proofErr w:type="spellEnd"/>
           </w:p>
         </w:tc>
         <w:tc>
@@ -2081,23 +2036,7 @@
                 <w:rFonts w:ascii="Calibri" w:eastAsia="Times New Roman" w:hAnsi="Calibri" w:cs="Calibri"/>
                 <w:lang w:val="en-GB" w:eastAsia="en-GB"/>
               </w:rPr>
-              <w:t>(</w:t>
-            </w:r>
-            <w:proofErr w:type="spellStart"/>
-            <w:r>
-              <w:rPr>
-                <w:rFonts w:ascii="Calibri" w:eastAsia="Times New Roman" w:hAnsi="Calibri" w:cs="Calibri"/>
-                <w:lang w:val="en-GB" w:eastAsia="en-GB"/>
-              </w:rPr>
-              <w:t>frm_type</w:t>
-            </w:r>
-            <w:proofErr w:type="spellEnd"/>
-            <w:r>
-              <w:rPr>
-                <w:rFonts w:ascii="Calibri" w:eastAsia="Times New Roman" w:hAnsi="Calibri" w:cs="Calibri"/>
-                <w:lang w:val="en-GB" w:eastAsia="en-GB"/>
-              </w:rPr>
-              <w:t>)Form Type</w:t>
+              <w:t>(frm_type)Form Type</w:t>
             </w:r>
           </w:p>
         </w:tc>
@@ -2149,7 +2088,6 @@
                 <w:lang w:val="en-GB" w:eastAsia="en-GB"/>
               </w:rPr>
             </w:pPr>
-            <w:proofErr w:type="spellStart"/>
             <w:r>
               <w:rPr>
                 <w:rFonts w:ascii="Calibri" w:eastAsia="Times New Roman" w:hAnsi="Calibri" w:cs="Calibri"/>
@@ -2157,7 +2095,6 @@
               </w:rPr>
               <w:t>reg_note</w:t>
             </w:r>
-            <w:proofErr w:type="spellEnd"/>
           </w:p>
         </w:tc>
         <w:tc>
@@ -2207,23 +2144,7 @@
                 <w:rFonts w:ascii="Calibri" w:eastAsia="Times New Roman" w:hAnsi="Calibri" w:cs="Calibri"/>
                 <w:lang w:val="en-GB" w:eastAsia="en-GB"/>
               </w:rPr>
-              <w:t>(</w:t>
-            </w:r>
-            <w:proofErr w:type="spellStart"/>
-            <w:r>
-              <w:rPr>
-                <w:rFonts w:ascii="Calibri" w:eastAsia="Times New Roman" w:hAnsi="Calibri" w:cs="Calibri"/>
-                <w:lang w:val="en-GB" w:eastAsia="en-GB"/>
-              </w:rPr>
-              <w:t>reg_note</w:t>
-            </w:r>
-            <w:proofErr w:type="spellEnd"/>
-            <w:r>
-              <w:rPr>
-                <w:rFonts w:ascii="Calibri" w:eastAsia="Times New Roman" w:hAnsi="Calibri" w:cs="Calibri"/>
-                <w:lang w:val="en-GB" w:eastAsia="en-GB"/>
-              </w:rPr>
-              <w:t xml:space="preserve">)Form type/Death registration number/certificate </w:t>
+              <w:t xml:space="preserve">(reg_note)Form type/Death registration number/certificate </w:t>
             </w:r>
           </w:p>
         </w:tc>
@@ -2395,51 +2316,7 @@
                 <w:rFonts w:ascii="Calibri" w:eastAsia="Times New Roman" w:hAnsi="Calibri" w:cs="Calibri"/>
                 <w:lang w:val="en-GB" w:eastAsia="en-GB"/>
               </w:rPr>
-              <w:t xml:space="preserve">Changed </w:t>
-            </w:r>
-            <w:r>
-              <w:rPr>
-                <w:rFonts w:ascii="Calibri" w:eastAsia="Times New Roman" w:hAnsi="Calibri" w:cs="Calibri"/>
-                <w:lang w:val="en-GB" w:eastAsia="en-GB"/>
-              </w:rPr>
-              <w:t xml:space="preserve">constraint </w:t>
-            </w:r>
-            <w:r>
-              <w:rPr>
-                <w:rFonts w:ascii="Calibri" w:eastAsia="Times New Roman" w:hAnsi="Calibri" w:cs="Calibri"/>
-                <w:lang w:val="en-GB" w:eastAsia="en-GB"/>
-              </w:rPr>
-              <w:t xml:space="preserve">to one below; it will only constraint when both </w:t>
-            </w:r>
-            <w:r>
-              <w:rPr>
-                <w:rFonts w:ascii="Calibri" w:eastAsia="Times New Roman" w:hAnsi="Calibri" w:cs="Calibri"/>
-                <w:lang w:val="en-GB" w:eastAsia="en-GB"/>
-              </w:rPr>
-              <w:t xml:space="preserve">DOD and DOB </w:t>
-            </w:r>
-            <w:r>
-              <w:rPr>
-                <w:rFonts w:ascii="Calibri" w:eastAsia="Times New Roman" w:hAnsi="Calibri" w:cs="Calibri"/>
-                <w:lang w:val="en-GB" w:eastAsia="en-GB"/>
-              </w:rPr>
-              <w:t xml:space="preserve">are available and when they don’t </w:t>
-            </w:r>
-            <w:proofErr w:type="gramStart"/>
-            <w:r>
-              <w:rPr>
-                <w:rFonts w:ascii="Calibri" w:eastAsia="Times New Roman" w:hAnsi="Calibri" w:cs="Calibri"/>
-                <w:lang w:val="en-GB" w:eastAsia="en-GB"/>
-              </w:rPr>
-              <w:t>exists</w:t>
-            </w:r>
-            <w:proofErr w:type="gramEnd"/>
-            <w:r>
-              <w:rPr>
-                <w:rFonts w:ascii="Calibri" w:eastAsia="Times New Roman" w:hAnsi="Calibri" w:cs="Calibri"/>
-                <w:lang w:val="en-GB" w:eastAsia="en-GB"/>
-              </w:rPr>
-              <w:t xml:space="preserve"> it will only constraint based on the estimated DOD </w:t>
+              <w:t xml:space="preserve">Changed constraint to one below; it will only constraint when both DOD and DOB are available and when they don’t exists it will only constraint based on the estimated DOD </w:t>
             </w:r>
             <w:r>
               <w:rPr>
@@ -2471,7 +2348,21 @@
                 <w:rFonts w:ascii="Calibri" w:eastAsia="Times New Roman" w:hAnsi="Calibri" w:cs="Calibri"/>
                 <w:lang w:val="en-GB" w:eastAsia="en-GB"/>
               </w:rPr>
-              <w:t>if(${Id10020}='yes' and ${Id10022}='yes',.&gt;${Id10021} and .&lt;=${Id10023}, .&lt;=${Id10023} or .&lt;=${Id10024})</w:t>
+              <w:t>if(${Id10020}='yes' and ${Id10022}='yes',.&gt;</w:t>
+            </w:r>
+            <w:r>
+              <w:rPr>
+                <w:rFonts w:ascii="Calibri" w:eastAsia="Times New Roman" w:hAnsi="Calibri" w:cs="Calibri"/>
+                <w:lang w:val="en-GB" w:eastAsia="en-GB"/>
+              </w:rPr>
+              <w:t>=</w:t>
+            </w:r>
+            <w:r>
+              <w:rPr>
+                <w:rFonts w:ascii="Calibri" w:eastAsia="Times New Roman" w:hAnsi="Calibri" w:cs="Calibri"/>
+                <w:lang w:val="en-GB" w:eastAsia="en-GB"/>
+              </w:rPr>
+              <w:t>${Id10021} and .&lt;=${Id10023}, .&lt;=${Id10023} or .&lt;=${Id10024})</w:t>
             </w:r>
           </w:p>
         </w:tc>
@@ -2700,23 +2591,7 @@
                 <w:rFonts w:ascii="Calibri" w:eastAsia="Times New Roman" w:hAnsi="Calibri" w:cs="Calibri"/>
                 <w:lang w:val="en-GB" w:eastAsia="en-GB"/>
               </w:rPr>
-              <w:t>Changed the hint to read “999999” instead of “</w:t>
-            </w:r>
-            <w:proofErr w:type="gramStart"/>
-            <w:r>
-              <w:rPr>
-                <w:rFonts w:ascii="Calibri" w:eastAsia="Times New Roman" w:hAnsi="Calibri" w:cs="Calibri"/>
-                <w:lang w:val="en-GB" w:eastAsia="en-GB"/>
-              </w:rPr>
-              <w:t>-“ ,</w:t>
-            </w:r>
-            <w:proofErr w:type="gramEnd"/>
-            <w:r>
-              <w:rPr>
-                <w:rFonts w:ascii="Calibri" w:eastAsia="Times New Roman" w:hAnsi="Calibri" w:cs="Calibri"/>
-                <w:lang w:val="en-GB" w:eastAsia="en-GB"/>
-              </w:rPr>
-              <w:t xml:space="preserve"> changed appearance to allow only numbers, and changed the required to “yes”</w:t>
+              <w:t>Changed the hint to read “999999” instead of “-“ , changed appearance to allow only numbers, and changed the required to “yes”</w:t>
             </w:r>
           </w:p>
           <w:p>
@@ -2926,6 +2801,7 @@
                 <w:b/>
                 <w:lang w:val="en-GB" w:eastAsia="en-GB"/>
               </w:rPr>
+              <w:lastRenderedPageBreak/>
               <w:t>Remove this</w:t>
             </w:r>
             <w:r>
@@ -2999,6 +2875,7 @@
                 <w:rFonts w:ascii="Calibri" w:eastAsia="Times New Roman" w:hAnsi="Calibri" w:cs="Calibri"/>
                 <w:lang w:val="en-GB" w:eastAsia="en-GB"/>
               </w:rPr>
+              <w:lastRenderedPageBreak/>
               <w:t xml:space="preserve">Changed </w:t>
             </w:r>
             <w:r>
@@ -3027,48 +2904,54 @@
                 <w:rFonts w:ascii="Calibri" w:eastAsia="Times New Roman" w:hAnsi="Calibri" w:cs="Calibri"/>
                 <w:lang w:val="en-GB" w:eastAsia="en-GB"/>
               </w:rPr>
-              <w:t xml:space="preserve"> are available and when they don’t </w:t>
-            </w:r>
-            <w:proofErr w:type="gramStart"/>
-            <w:r>
-              <w:rPr>
-                <w:rFonts w:ascii="Calibri" w:eastAsia="Times New Roman" w:hAnsi="Calibri" w:cs="Calibri"/>
-                <w:lang w:val="en-GB" w:eastAsia="en-GB"/>
-              </w:rPr>
-              <w:t>exists</w:t>
-            </w:r>
-            <w:proofErr w:type="gramEnd"/>
-            <w:r>
-              <w:rPr>
-                <w:rFonts w:ascii="Calibri" w:eastAsia="Times New Roman" w:hAnsi="Calibri" w:cs="Calibri"/>
-                <w:lang w:val="en-GB" w:eastAsia="en-GB"/>
-              </w:rPr>
-              <w:t xml:space="preserve"> it will only constraint based on the estimated DOD (which must be captured)</w:t>
-            </w:r>
-          </w:p>
-          <w:p>
-            <w:pPr>
-              <w:cnfStyle w:val="000000100000" w:firstRow="0" w:lastRow="0" w:firstColumn="0" w:lastColumn="0" w:oddVBand="0" w:evenVBand="0" w:oddHBand="1" w:evenHBand="0" w:firstRowFirstColumn="0" w:firstRowLastColumn="0" w:lastRowFirstColumn="0" w:lastRowLastColumn="0"/>
-              <w:rPr>
-                <w:rFonts w:ascii="Calibri" w:eastAsia="Times New Roman" w:hAnsi="Calibri" w:cs="Calibri"/>
-                <w:lang w:val="en-GB" w:eastAsia="en-GB"/>
-              </w:rPr>
-            </w:pPr>
-          </w:p>
-          <w:p>
-            <w:pPr>
-              <w:cnfStyle w:val="000000100000" w:firstRow="0" w:lastRow="0" w:firstColumn="0" w:lastColumn="0" w:oddVBand="0" w:evenVBand="0" w:oddHBand="1" w:evenHBand="0" w:firstRowFirstColumn="0" w:firstRowLastColumn="0" w:lastRowFirstColumn="0" w:lastRowLastColumn="0"/>
-              <w:rPr>
-                <w:rFonts w:ascii="Calibri" w:eastAsia="Times New Roman" w:hAnsi="Calibri" w:cs="Calibri"/>
-                <w:lang w:val="en-GB" w:eastAsia="en-GB"/>
-              </w:rPr>
-            </w:pPr>
-            <w:r>
-              <w:rPr>
-                <w:rFonts w:ascii="Calibri" w:eastAsia="Times New Roman" w:hAnsi="Calibri" w:cs="Calibri"/>
-                <w:lang w:val="en-GB" w:eastAsia="en-GB"/>
-              </w:rPr>
-              <w:t>if(${Id10020}='yes' and ${Id10022}='yes',.&gt;${Id10021} and .&gt;=${Id10023}, .&gt;=${Id10023} or .&gt;=${Id10024})</w:t>
+              <w:t xml:space="preserve"> are available and when they don’t exists it will only constraint </w:t>
+            </w:r>
+            <w:r>
+              <w:rPr>
+                <w:rFonts w:ascii="Calibri" w:eastAsia="Times New Roman" w:hAnsi="Calibri" w:cs="Calibri"/>
+                <w:lang w:val="en-GB" w:eastAsia="en-GB"/>
+              </w:rPr>
+              <w:lastRenderedPageBreak/>
+              <w:t>based on the estimated DOD (which must be captured)</w:t>
+            </w:r>
+          </w:p>
+          <w:p>
+            <w:pPr>
+              <w:cnfStyle w:val="000000100000" w:firstRow="0" w:lastRow="0" w:firstColumn="0" w:lastColumn="0" w:oddVBand="0" w:evenVBand="0" w:oddHBand="1" w:evenHBand="0" w:firstRowFirstColumn="0" w:firstRowLastColumn="0" w:lastRowFirstColumn="0" w:lastRowLastColumn="0"/>
+              <w:rPr>
+                <w:rFonts w:ascii="Calibri" w:eastAsia="Times New Roman" w:hAnsi="Calibri" w:cs="Calibri"/>
+                <w:lang w:val="en-GB" w:eastAsia="en-GB"/>
+              </w:rPr>
+            </w:pPr>
+          </w:p>
+          <w:p>
+            <w:pPr>
+              <w:cnfStyle w:val="000000100000" w:firstRow="0" w:lastRow="0" w:firstColumn="0" w:lastColumn="0" w:oddVBand="0" w:evenVBand="0" w:oddHBand="1" w:evenHBand="0" w:firstRowFirstColumn="0" w:firstRowLastColumn="0" w:lastRowFirstColumn="0" w:lastRowLastColumn="0"/>
+              <w:rPr>
+                <w:rFonts w:ascii="Calibri" w:eastAsia="Times New Roman" w:hAnsi="Calibri" w:cs="Calibri"/>
+                <w:lang w:val="en-GB" w:eastAsia="en-GB"/>
+              </w:rPr>
+            </w:pPr>
+            <w:r>
+              <w:rPr>
+                <w:rFonts w:ascii="Calibri" w:eastAsia="Times New Roman" w:hAnsi="Calibri" w:cs="Calibri"/>
+                <w:lang w:val="en-GB" w:eastAsia="en-GB"/>
+              </w:rPr>
+              <w:t>if(${Id10020}='yes' and ${Id10022}='yes',.&gt;</w:t>
+            </w:r>
+            <w:r>
+              <w:rPr>
+                <w:rFonts w:ascii="Calibri" w:eastAsia="Times New Roman" w:hAnsi="Calibri" w:cs="Calibri"/>
+                <w:lang w:val="en-GB" w:eastAsia="en-GB"/>
+              </w:rPr>
+              <w:t>=</w:t>
+            </w:r>
+            <w:r>
+              <w:rPr>
+                <w:rFonts w:ascii="Calibri" w:eastAsia="Times New Roman" w:hAnsi="Calibri" w:cs="Calibri"/>
+                <w:lang w:val="en-GB" w:eastAsia="en-GB"/>
+              </w:rPr>
+              <w:t>${Id10021} and .&gt;=${Id10023}, .&gt;=${Id10023} or .&gt;=${Id10024})</w:t>
             </w:r>
           </w:p>
         </w:tc>
@@ -3096,6 +2979,7 @@
                 <w:rFonts w:ascii="Calibri" w:eastAsia="Times New Roman" w:hAnsi="Calibri" w:cs="Calibri"/>
                 <w:lang w:val="en-GB" w:eastAsia="en-GB"/>
               </w:rPr>
+              <w:lastRenderedPageBreak/>
               <w:t>Id10072_a</w:t>
             </w:r>
           </w:p>
@@ -3504,23 +3388,7 @@
                 <w:rFonts w:ascii="Calibri" w:eastAsia="Times New Roman" w:hAnsi="Calibri" w:cs="Calibri"/>
                 <w:lang w:val="en-GB" w:eastAsia="en-GB"/>
               </w:rPr>
-              <w:t>Changed the hint to read “999999” instead of “</w:t>
-            </w:r>
-            <w:proofErr w:type="gramStart"/>
-            <w:r>
-              <w:rPr>
-                <w:rFonts w:ascii="Calibri" w:eastAsia="Times New Roman" w:hAnsi="Calibri" w:cs="Calibri"/>
-                <w:lang w:val="en-GB" w:eastAsia="en-GB"/>
-              </w:rPr>
-              <w:t>-“ ,</w:t>
-            </w:r>
-            <w:proofErr w:type="gramEnd"/>
-            <w:r>
-              <w:rPr>
-                <w:rFonts w:ascii="Calibri" w:eastAsia="Times New Roman" w:hAnsi="Calibri" w:cs="Calibri"/>
-                <w:lang w:val="en-GB" w:eastAsia="en-GB"/>
-              </w:rPr>
-              <w:t xml:space="preserve"> changed appearance to allow only numbers, and changed the required to “yes”</w:t>
+              <w:t>Changed the hint to read “999999” instead of “-“ , changed appearance to allow only numbers, and changed the required to “yes”</w:t>
             </w:r>
           </w:p>
           <w:p>
@@ -3857,34 +3725,24 @@
                 <w:rFonts w:ascii="Calibri" w:eastAsia="Times New Roman" w:hAnsi="Calibri" w:cs="Calibri"/>
                 <w:lang w:val="en-GB" w:eastAsia="en-GB"/>
               </w:rPr>
-              <w:t xml:space="preserve">Question was present In earlier questionnaire but </w:t>
-            </w:r>
-            <w:commentRangeStart w:id="1"/>
-            <w:r>
-              <w:rPr>
-                <w:rFonts w:ascii="Calibri" w:eastAsia="Times New Roman" w:hAnsi="Calibri" w:cs="Calibri"/>
-                <w:lang w:val="en-GB" w:eastAsia="en-GB"/>
-              </w:rPr>
-              <w:t>now</w:t>
-            </w:r>
-            <w:commentRangeEnd w:id="1"/>
-            <w:r>
-              <w:rPr>
-                <w:rStyle w:val="CommentReference"/>
-              </w:rPr>
-              <w:commentReference w:id="1"/>
-            </w:r>
-            <w:r>
-              <w:rPr>
-                <w:rFonts w:ascii="Calibri" w:eastAsia="Times New Roman" w:hAnsi="Calibri" w:cs="Calibri"/>
-                <w:lang w:val="en-GB" w:eastAsia="en-GB"/>
-              </w:rPr>
-              <w:t xml:space="preserve"> removed; Can I retain it or remove it?</w:t>
-            </w:r>
-          </w:p>
-        </w:tc>
-        <w:bookmarkStart w:id="2" w:name="_GoBack"/>
-        <w:bookmarkEnd w:id="2"/>
+              <w:t>Dropped</w:t>
+            </w:r>
+            <w:r>
+              <w:rPr>
+                <w:rFonts w:ascii="Calibri" w:eastAsia="Times New Roman" w:hAnsi="Calibri" w:cs="Calibri"/>
+                <w:lang w:val="en-GB" w:eastAsia="en-GB"/>
+              </w:rPr>
+              <w:t xml:space="preserve"> </w:t>
+            </w:r>
+            <w:r>
+              <w:rPr>
+                <w:rFonts w:ascii="Calibri" w:eastAsia="Times New Roman" w:hAnsi="Calibri" w:cs="Calibri"/>
+                <w:lang w:val="en-GB" w:eastAsia="en-GB"/>
+              </w:rPr>
+              <w:t>after discussion on call; no effect in questionniare</w:t>
+            </w:r>
+          </w:p>
+        </w:tc>
       </w:tr>
       <w:tr>
         <w:trPr>
@@ -4085,8 +3943,10 @@
                 <w:rFonts w:ascii="Calibri" w:eastAsia="Times New Roman" w:hAnsi="Calibri" w:cs="Calibri"/>
                 <w:lang w:val="en-GB" w:eastAsia="en-GB"/>
               </w:rPr>
-              <w:t>Question was present In earlier questionnaire but now removed; Can I retain it or remove it?</w:t>
-            </w:r>
+              <w:t>Dropped after discussion on call; no effect in questionniare</w:t>
+            </w:r>
+            <w:bookmarkStart w:id="1" w:name="_GoBack"/>
+            <w:bookmarkEnd w:id="1"/>
           </w:p>
         </w:tc>
       </w:tr>
@@ -4258,7 +4118,6 @@
                 <w:lang w:val="en-GB" w:eastAsia="en-GB"/>
               </w:rPr>
             </w:pPr>
-            <w:proofErr w:type="spellStart"/>
             <w:r>
               <w:rPr>
                 <w:rFonts w:ascii="Calibri" w:eastAsia="Times New Roman" w:hAnsi="Calibri" w:cs="Calibri"/>
@@ -4266,7 +4125,6 @@
               </w:rPr>
               <w:t>deviceid</w:t>
             </w:r>
-            <w:proofErr w:type="spellEnd"/>
           </w:p>
         </w:tc>
         <w:tc>
@@ -4387,7 +4245,6 @@
                 <w:lang w:val="en-GB" w:eastAsia="en-GB"/>
               </w:rPr>
             </w:pPr>
-            <w:proofErr w:type="spellStart"/>
             <w:r>
               <w:rPr>
                 <w:rFonts w:ascii="Calibri" w:eastAsia="Times New Roman" w:hAnsi="Calibri" w:cs="Calibri"/>
@@ -4395,7 +4252,6 @@
               </w:rPr>
               <w:t>Phonenumber</w:t>
             </w:r>
-            <w:proofErr w:type="spellEnd"/>
           </w:p>
         </w:tc>
         <w:tc>
@@ -4515,7 +4371,6 @@
                 <w:lang w:val="en-GB" w:eastAsia="en-GB"/>
               </w:rPr>
             </w:pPr>
-            <w:proofErr w:type="spellStart"/>
             <w:r>
               <w:rPr>
                 <w:rFonts w:ascii="Calibri" w:eastAsia="Times New Roman" w:hAnsi="Calibri" w:cs="Calibri"/>
@@ -4523,7 +4378,6 @@
               </w:rPr>
               <w:t>Simserial</w:t>
             </w:r>
-            <w:proofErr w:type="spellEnd"/>
           </w:p>
         </w:tc>
         <w:tc>
@@ -4644,7 +4498,7 @@
                 <w:lang w:val="en-GB" w:eastAsia="en-GB"/>
               </w:rPr>
             </w:pPr>
-            <w:commentRangeStart w:id="3"/>
+            <w:commentRangeStart w:id="2"/>
             <w:r>
               <w:rPr>
                 <w:rFonts w:ascii="Calibri" w:eastAsia="Times New Roman" w:hAnsi="Calibri" w:cs="Calibri"/>
@@ -4671,23 +4525,7 @@
                 <w:rFonts w:ascii="Calibri" w:eastAsia="Times New Roman" w:hAnsi="Calibri" w:cs="Calibri"/>
                 <w:lang w:val="en-GB" w:eastAsia="en-GB"/>
               </w:rPr>
-              <w:t xml:space="preserve">Variable added </w:t>
-            </w:r>
-            <w:proofErr w:type="gramStart"/>
-            <w:r>
-              <w:rPr>
-                <w:rFonts w:ascii="Calibri" w:eastAsia="Times New Roman" w:hAnsi="Calibri" w:cs="Calibri"/>
-                <w:lang w:val="en-GB" w:eastAsia="en-GB"/>
-              </w:rPr>
-              <w:t>to ?</w:t>
-            </w:r>
-            <w:proofErr w:type="gramEnd"/>
-            <w:r>
-              <w:rPr>
-                <w:rFonts w:ascii="Calibri" w:eastAsia="Times New Roman" w:hAnsi="Calibri" w:cs="Calibri"/>
-                <w:lang w:val="en-GB" w:eastAsia="en-GB"/>
-              </w:rPr>
-              <w:t xml:space="preserve"> </w:t>
+              <w:t xml:space="preserve">Variable added to ? </w:t>
             </w:r>
           </w:p>
         </w:tc>
@@ -4753,12 +4591,12 @@
               </w:rPr>
               <w:t xml:space="preserve">No issues </w:t>
             </w:r>
-            <w:commentRangeEnd w:id="3"/>
+            <w:commentRangeEnd w:id="2"/>
             <w:r>
               <w:rPr>
                 <w:rStyle w:val="CommentReference"/>
               </w:rPr>
-              <w:commentReference w:id="3"/>
+              <w:commentReference w:id="2"/>
             </w:r>
           </w:p>
         </w:tc>
@@ -4895,27 +4733,7 @@
                 <w:szCs w:val="20"/>
                 <w:lang w:val="en-GB" w:eastAsia="en-GB"/>
               </w:rPr>
-              <w:t xml:space="preserve">Changed default to “HIGH” and </w:t>
-            </w:r>
-            <w:proofErr w:type="spellStart"/>
-            <w:r>
-              <w:rPr>
-                <w:rFonts w:ascii="Calibri" w:eastAsia="Times New Roman" w:hAnsi="Calibri" w:cs="Calibri"/>
-                <w:sz w:val="20"/>
-                <w:szCs w:val="20"/>
-                <w:lang w:val="en-GB" w:eastAsia="en-GB"/>
-              </w:rPr>
-              <w:t>read_only</w:t>
-            </w:r>
-            <w:proofErr w:type="spellEnd"/>
-            <w:r>
-              <w:rPr>
-                <w:rFonts w:ascii="Calibri" w:eastAsia="Times New Roman" w:hAnsi="Calibri" w:cs="Calibri"/>
-                <w:sz w:val="20"/>
-                <w:szCs w:val="20"/>
-                <w:lang w:val="en-GB" w:eastAsia="en-GB"/>
-              </w:rPr>
-              <w:t xml:space="preserve"> to “TRUE”</w:t>
+              <w:t>Changed default to “HIGH” and read_only to “TRUE”</w:t>
             </w:r>
           </w:p>
         </w:tc>
@@ -5039,27 +4857,7 @@
                 <w:szCs w:val="20"/>
                 <w:lang w:val="en-GB" w:eastAsia="en-GB"/>
               </w:rPr>
-              <w:t xml:space="preserve">Changed default to “HIGH” and </w:t>
-            </w:r>
-            <w:proofErr w:type="spellStart"/>
-            <w:r>
-              <w:rPr>
-                <w:rFonts w:ascii="Calibri" w:eastAsia="Times New Roman" w:hAnsi="Calibri" w:cs="Calibri"/>
-                <w:sz w:val="20"/>
-                <w:szCs w:val="20"/>
-                <w:lang w:val="en-GB" w:eastAsia="en-GB"/>
-              </w:rPr>
-              <w:t>read_only</w:t>
-            </w:r>
-            <w:proofErr w:type="spellEnd"/>
-            <w:r>
-              <w:rPr>
-                <w:rFonts w:ascii="Calibri" w:eastAsia="Times New Roman" w:hAnsi="Calibri" w:cs="Calibri"/>
-                <w:sz w:val="20"/>
-                <w:szCs w:val="20"/>
-                <w:lang w:val="en-GB" w:eastAsia="en-GB"/>
-              </w:rPr>
-              <w:t xml:space="preserve"> to “TRUE”</w:t>
+              <w:t>Changed default to “HIGH” and read_only to “TRUE”</w:t>
             </w:r>
           </w:p>
         </w:tc>
@@ -5252,7 +5050,15 @@
                 <w:rFonts w:ascii="Calibri" w:eastAsia="Times New Roman" w:hAnsi="Calibri" w:cs="Calibri"/>
                 <w:lang w:val="en-GB" w:eastAsia="en-GB"/>
               </w:rPr>
-              <w:t xml:space="preserve">Did you/the respondent live with the deceased...? </w:t>
+              <w:t xml:space="preserve">Did you/the respondent </w:t>
+            </w:r>
+            <w:r>
+              <w:rPr>
+                <w:rFonts w:ascii="Calibri" w:eastAsia="Times New Roman" w:hAnsi="Calibri" w:cs="Calibri"/>
+                <w:lang w:val="en-GB" w:eastAsia="en-GB"/>
+              </w:rPr>
+              <w:lastRenderedPageBreak/>
+              <w:t xml:space="preserve">live with the deceased...? </w:t>
             </w:r>
           </w:p>
           <w:p>
@@ -5282,6 +5088,7 @@
                 <w:rFonts w:ascii="Calibri" w:eastAsia="Times New Roman" w:hAnsi="Calibri" w:cs="Calibri"/>
                 <w:lang w:val="en-GB" w:eastAsia="en-GB"/>
               </w:rPr>
+              <w:lastRenderedPageBreak/>
               <w:t>HB 1_5_2</w:t>
             </w:r>
           </w:p>
@@ -5348,16 +5155,7 @@
                 <w:szCs w:val="20"/>
                 <w:lang w:val="en-GB" w:eastAsia="en-GB"/>
               </w:rPr>
-              <w:t>Changed required to “yes”</w:t>
-            </w:r>
-            <w:r>
-              <w:rPr>
-                <w:rFonts w:ascii="Calibri" w:eastAsia="Times New Roman" w:hAnsi="Calibri" w:cs="Calibri"/>
-                <w:sz w:val="20"/>
-                <w:szCs w:val="20"/>
-                <w:lang w:val="en-GB" w:eastAsia="en-GB"/>
-              </w:rPr>
-              <w:t>,</w:t>
+              <w:t>Changed required to “yes”,</w:t>
             </w:r>
           </w:p>
           <w:p>
@@ -5457,23 +5255,7 @@
                 <w:rFonts w:ascii="Calibri" w:eastAsia="Times New Roman" w:hAnsi="Calibri" w:cs="Calibri"/>
                 <w:lang w:val="en-GB" w:eastAsia="en-GB"/>
               </w:rPr>
-              <w:t xml:space="preserve">Type changed to </w:t>
-            </w:r>
-            <w:proofErr w:type="spellStart"/>
-            <w:r>
-              <w:rPr>
-                <w:rFonts w:ascii="Calibri" w:eastAsia="Times New Roman" w:hAnsi="Calibri" w:cs="Calibri"/>
-                <w:lang w:val="en-GB" w:eastAsia="en-GB"/>
-              </w:rPr>
-              <w:t>select_one</w:t>
-            </w:r>
-            <w:proofErr w:type="spellEnd"/>
-            <w:r>
-              <w:rPr>
-                <w:rFonts w:ascii="Calibri" w:eastAsia="Times New Roman" w:hAnsi="Calibri" w:cs="Calibri"/>
-                <w:lang w:val="en-GB" w:eastAsia="en-GB"/>
-              </w:rPr>
-              <w:t xml:space="preserve">; </w:t>
+              <w:t xml:space="preserve">Type changed to select_one; </w:t>
             </w:r>
           </w:p>
           <w:p>
@@ -5535,27 +5317,7 @@
                 <w:szCs w:val="20"/>
                 <w:lang w:val="en-GB" w:eastAsia="en-GB"/>
               </w:rPr>
-              <w:t>Changed required to “yes</w:t>
-            </w:r>
-            <w:proofErr w:type="gramStart"/>
-            <w:r>
-              <w:rPr>
-                <w:rFonts w:ascii="Calibri" w:eastAsia="Times New Roman" w:hAnsi="Calibri" w:cs="Calibri"/>
-                <w:sz w:val="20"/>
-                <w:szCs w:val="20"/>
-                <w:lang w:val="en-GB" w:eastAsia="en-GB"/>
-              </w:rPr>
-              <w:t>”,  and</w:t>
-            </w:r>
-            <w:proofErr w:type="gramEnd"/>
-            <w:r>
-              <w:rPr>
-                <w:rFonts w:ascii="Calibri" w:eastAsia="Times New Roman" w:hAnsi="Calibri" w:cs="Calibri"/>
-                <w:sz w:val="20"/>
-                <w:szCs w:val="20"/>
-                <w:lang w:val="en-GB" w:eastAsia="en-GB"/>
-              </w:rPr>
-              <w:t xml:space="preserve"> appearance to “minimal” , </w:t>
+              <w:t xml:space="preserve">Changed required to “yes”,  and appearance to “minimal” , </w:t>
             </w:r>
           </w:p>
           <w:p>
@@ -6128,23 +5890,7 @@
                 <w:rFonts w:ascii="Calibri" w:eastAsia="Times New Roman" w:hAnsi="Calibri" w:cs="Calibri"/>
                 <w:lang w:val="en-GB" w:eastAsia="en-GB"/>
               </w:rPr>
-              <w:t>Changed appearance to “no-calendar</w:t>
-            </w:r>
-            <w:proofErr w:type="gramStart"/>
-            <w:r>
-              <w:rPr>
-                <w:rFonts w:ascii="Calibri" w:eastAsia="Times New Roman" w:hAnsi="Calibri" w:cs="Calibri"/>
-                <w:lang w:val="en-GB" w:eastAsia="en-GB"/>
-              </w:rPr>
-              <w:t>” ,</w:t>
-            </w:r>
-            <w:proofErr w:type="gramEnd"/>
-            <w:r>
-              <w:rPr>
-                <w:rFonts w:ascii="Calibri" w:eastAsia="Times New Roman" w:hAnsi="Calibri" w:cs="Calibri"/>
-                <w:lang w:val="en-GB" w:eastAsia="en-GB"/>
-              </w:rPr>
-              <w:t xml:space="preserve"> changed </w:t>
+              <w:t xml:space="preserve">Changed appearance to “no-calendar” , changed </w:t>
             </w:r>
             <w:r>
               <w:rPr>
@@ -6167,7 +5913,6 @@
             <w:pPr>
               <w:cnfStyle w:val="000000100000" w:firstRow="0" w:lastRow="0" w:firstColumn="0" w:lastColumn="0" w:oddVBand="0" w:evenVBand="0" w:oddHBand="1" w:evenHBand="0" w:firstRowFirstColumn="0" w:firstRowLastColumn="0" w:lastRowFirstColumn="0" w:lastRowLastColumn="0"/>
             </w:pPr>
-            <w:proofErr w:type="gramStart"/>
             <w:r>
               <w:rPr>
                 <w:rFonts w:ascii="Calibri" w:eastAsia="Times New Roman" w:hAnsi="Calibri" w:cs="Calibri"/>
@@ -6176,11 +5921,7 @@
               <w:t xml:space="preserve">changed </w:t>
             </w:r>
             <w:r>
-              <w:t xml:space="preserve"> relevant</w:t>
-            </w:r>
-            <w:proofErr w:type="gramEnd"/>
-            <w:r>
-              <w:t xml:space="preserve"> to </w:t>
+              <w:t xml:space="preserve"> relevant to </w:t>
             </w:r>
           </w:p>
           <w:p>
@@ -6232,23 +5973,7 @@
                 <w:rFonts w:ascii="Calibri" w:eastAsia="Times New Roman" w:hAnsi="Calibri" w:cs="Calibri"/>
                 <w:lang w:val="en-GB" w:eastAsia="en-GB"/>
               </w:rPr>
-              <w:t>Id10023_b (</w:t>
-            </w:r>
-            <w:proofErr w:type="spellStart"/>
-            <w:r>
-              <w:rPr>
-                <w:rFonts w:ascii="Calibri" w:eastAsia="Times New Roman" w:hAnsi="Calibri" w:cs="Calibri"/>
-                <w:lang w:val="en-GB" w:eastAsia="en-GB"/>
-              </w:rPr>
-              <w:t>con’t</w:t>
-            </w:r>
-            <w:proofErr w:type="spellEnd"/>
-            <w:r>
-              <w:rPr>
-                <w:rFonts w:ascii="Calibri" w:eastAsia="Times New Roman" w:hAnsi="Calibri" w:cs="Calibri"/>
-                <w:lang w:val="en-GB" w:eastAsia="en-GB"/>
-              </w:rPr>
-              <w:t>)</w:t>
+              <w:t>Id10023_b (con’t)</w:t>
             </w:r>
           </w:p>
         </w:tc>
@@ -6344,125 +6069,92 @@
                 <w:b/>
                 <w:lang w:val="en-GB" w:eastAsia="en-GB"/>
               </w:rPr>
-              <w:t>Edit “</w:t>
-            </w:r>
-            <w:proofErr w:type="spellStart"/>
+              <w:t>Edit “dk” to “ref”</w:t>
+            </w:r>
+          </w:p>
+          <w:p>
+            <w:pPr>
+              <w:cnfStyle w:val="000000000000" w:firstRow="0" w:lastRow="0" w:firstColumn="0" w:lastColumn="0" w:oddVBand="0" w:evenVBand="0" w:oddHBand="0" w:evenHBand="0" w:firstRowFirstColumn="0" w:firstRowLastColumn="0" w:lastRowFirstColumn="0" w:lastRowLastColumn="0"/>
+              <w:rPr>
+                <w:rFonts w:ascii="Calibri" w:eastAsia="Times New Roman" w:hAnsi="Calibri" w:cs="Calibri"/>
+                <w:lang w:val="en-GB" w:eastAsia="en-GB"/>
+              </w:rPr>
+            </w:pPr>
+            <w:r>
+              <w:rPr>
+                <w:rFonts w:ascii="Calibri" w:eastAsia="Times New Roman" w:hAnsi="Calibri" w:cs="Calibri"/>
+                <w:lang w:val="en-GB" w:eastAsia="en-GB"/>
+              </w:rPr>
+              <w:t xml:space="preserve">Relevance is incorrect. “dk” is not an available response for 10020, should read: </w:t>
+            </w:r>
+            <w:r>
+              <w:rPr>
+                <w:rFonts w:ascii="Calibri" w:eastAsia="Times New Roman" w:hAnsi="Calibri" w:cs="Calibri"/>
+                <w:lang w:val="en-GB" w:eastAsia="en-GB"/>
+              </w:rPr>
+              <w:lastRenderedPageBreak/>
+              <w:t>selected(${Id10022}, 'yes') and (selected(${Id10020}, 'no') or selected(${Id10020}, '</w:t>
+            </w:r>
+            <w:r>
+              <w:rPr>
+                <w:rFonts w:ascii="Calibri" w:eastAsia="Times New Roman" w:hAnsi="Calibri" w:cs="Calibri"/>
+                <w:highlight w:val="yellow"/>
+                <w:lang w:val="en-GB" w:eastAsia="en-GB"/>
+              </w:rPr>
+              <w:t>ref</w:t>
+            </w:r>
+            <w:r>
+              <w:rPr>
+                <w:rFonts w:ascii="Calibri" w:eastAsia="Times New Roman" w:hAnsi="Calibri" w:cs="Calibri"/>
+                <w:lang w:val="en-GB" w:eastAsia="en-GB"/>
+              </w:rPr>
+              <w:t>'))</w:t>
+            </w:r>
+            <w:r>
+              <w:rPr>
+                <w:rFonts w:ascii="Calibri" w:eastAsia="Times New Roman" w:hAnsi="Calibri" w:cs="Calibri"/>
+                <w:lang w:val="en-GB" w:eastAsia="en-GB"/>
+              </w:rPr>
+              <w:t xml:space="preserve"> </w:t>
+            </w:r>
+            <w:r>
+              <w:rPr>
+                <w:rFonts w:ascii="Calibri" w:eastAsia="Times New Roman" w:hAnsi="Calibri" w:cs="Calibri"/>
+                <w:i/>
+                <w:lang w:val="en-GB" w:eastAsia="en-GB"/>
+              </w:rPr>
+              <w:t>This results in the DOD not be</w:t>
+            </w:r>
+            <w:r>
+              <w:rPr>
+                <w:rFonts w:ascii="Calibri" w:eastAsia="Times New Roman" w:hAnsi="Calibri" w:cs="Calibri"/>
+                <w:i/>
+                <w:lang w:val="en-GB" w:eastAsia="en-GB"/>
+              </w:rPr>
+              <w:t>ing</w:t>
+            </w:r>
+            <w:r>
+              <w:rPr>
+                <w:rFonts w:ascii="Calibri" w:eastAsia="Times New Roman" w:hAnsi="Calibri" w:cs="Calibri"/>
+                <w:i/>
+                <w:lang w:val="en-GB" w:eastAsia="en-GB"/>
+              </w:rPr>
+              <w:t xml:space="preserve"> asked, even when known, if the DOB was refused. </w:t>
+            </w:r>
             <w:r>
               <w:rPr>
                 <w:rFonts w:ascii="Calibri" w:eastAsia="Times New Roman" w:hAnsi="Calibri" w:cs="Calibri"/>
                 <w:b/>
                 <w:lang w:val="en-GB" w:eastAsia="en-GB"/>
               </w:rPr>
-              <w:t>dk</w:t>
-            </w:r>
-            <w:proofErr w:type="spellEnd"/>
+              <w:t>This will need to be changed within WHO</w:t>
+            </w:r>
             <w:r>
               <w:rPr>
                 <w:rFonts w:ascii="Calibri" w:eastAsia="Times New Roman" w:hAnsi="Calibri" w:cs="Calibri"/>
                 <w:b/>
                 <w:lang w:val="en-GB" w:eastAsia="en-GB"/>
               </w:rPr>
-              <w:t>” to “ref”</w:t>
-            </w:r>
-          </w:p>
-          <w:p>
-            <w:pPr>
-              <w:cnfStyle w:val="000000000000" w:firstRow="0" w:lastRow="0" w:firstColumn="0" w:lastColumn="0" w:oddVBand="0" w:evenVBand="0" w:oddHBand="0" w:evenHBand="0" w:firstRowFirstColumn="0" w:firstRowLastColumn="0" w:lastRowFirstColumn="0" w:lastRowLastColumn="0"/>
-              <w:rPr>
-                <w:rFonts w:ascii="Calibri" w:eastAsia="Times New Roman" w:hAnsi="Calibri" w:cs="Calibri"/>
-                <w:lang w:val="en-GB" w:eastAsia="en-GB"/>
-              </w:rPr>
-            </w:pPr>
-            <w:r>
-              <w:rPr>
-                <w:rFonts w:ascii="Calibri" w:eastAsia="Times New Roman" w:hAnsi="Calibri" w:cs="Calibri"/>
-                <w:lang w:val="en-GB" w:eastAsia="en-GB"/>
-              </w:rPr>
-              <w:t>Relevance is incorrect. “</w:t>
-            </w:r>
-            <w:proofErr w:type="spellStart"/>
-            <w:r>
-              <w:rPr>
-                <w:rFonts w:ascii="Calibri" w:eastAsia="Times New Roman" w:hAnsi="Calibri" w:cs="Calibri"/>
-                <w:lang w:val="en-GB" w:eastAsia="en-GB"/>
-              </w:rPr>
-              <w:t>dk</w:t>
-            </w:r>
-            <w:proofErr w:type="spellEnd"/>
-            <w:r>
-              <w:rPr>
-                <w:rFonts w:ascii="Calibri" w:eastAsia="Times New Roman" w:hAnsi="Calibri" w:cs="Calibri"/>
-                <w:lang w:val="en-GB" w:eastAsia="en-GB"/>
-              </w:rPr>
-              <w:t xml:space="preserve">” is not an available response for 10020, should read: </w:t>
-            </w:r>
-            <w:r>
-              <w:rPr>
-                <w:rFonts w:ascii="Calibri" w:eastAsia="Times New Roman" w:hAnsi="Calibri" w:cs="Calibri"/>
-                <w:lang w:val="en-GB" w:eastAsia="en-GB"/>
-              </w:rPr>
-              <w:t>selected(${Id10022}, 'yes') and (selected(${Id10020}, 'no') or selected(${Id10020}, '</w:t>
-            </w:r>
-            <w:r>
-              <w:rPr>
-                <w:rFonts w:ascii="Calibri" w:eastAsia="Times New Roman" w:hAnsi="Calibri" w:cs="Calibri"/>
-                <w:highlight w:val="yellow"/>
-                <w:lang w:val="en-GB" w:eastAsia="en-GB"/>
-              </w:rPr>
-              <w:t>ref</w:t>
-            </w:r>
-            <w:r>
-              <w:rPr>
-                <w:rFonts w:ascii="Calibri" w:eastAsia="Times New Roman" w:hAnsi="Calibri" w:cs="Calibri"/>
-                <w:lang w:val="en-GB" w:eastAsia="en-GB"/>
-              </w:rPr>
-              <w:t>'))</w:t>
-            </w:r>
-            <w:r>
-              <w:rPr>
-                <w:rFonts w:ascii="Calibri" w:eastAsia="Times New Roman" w:hAnsi="Calibri" w:cs="Calibri"/>
-                <w:lang w:val="en-GB" w:eastAsia="en-GB"/>
-              </w:rPr>
-              <w:t xml:space="preserve"> </w:t>
-            </w:r>
-            <w:r>
-              <w:rPr>
-                <w:rFonts w:ascii="Calibri" w:eastAsia="Times New Roman" w:hAnsi="Calibri" w:cs="Calibri"/>
-                <w:i/>
-                <w:lang w:val="en-GB" w:eastAsia="en-GB"/>
-              </w:rPr>
-              <w:t>This results in the DOD not be</w:t>
-            </w:r>
-            <w:r>
-              <w:rPr>
-                <w:rFonts w:ascii="Calibri" w:eastAsia="Times New Roman" w:hAnsi="Calibri" w:cs="Calibri"/>
-                <w:i/>
-                <w:lang w:val="en-GB" w:eastAsia="en-GB"/>
-              </w:rPr>
-              <w:t>ing</w:t>
-            </w:r>
-            <w:r>
-              <w:rPr>
-                <w:rFonts w:ascii="Calibri" w:eastAsia="Times New Roman" w:hAnsi="Calibri" w:cs="Calibri"/>
-                <w:i/>
-                <w:lang w:val="en-GB" w:eastAsia="en-GB"/>
-              </w:rPr>
-              <w:t xml:space="preserve"> asked, even when known, if the DOB was refused. </w:t>
-            </w:r>
-            <w:r>
-              <w:rPr>
-                <w:rFonts w:ascii="Calibri" w:eastAsia="Times New Roman" w:hAnsi="Calibri" w:cs="Calibri"/>
-                <w:b/>
-                <w:lang w:val="en-GB" w:eastAsia="en-GB"/>
-              </w:rPr>
-              <w:t>This will need to be changed within WHO</w:t>
-            </w:r>
-            <w:r>
-              <w:rPr>
-                <w:rFonts w:ascii="Calibri" w:eastAsia="Times New Roman" w:hAnsi="Calibri" w:cs="Calibri"/>
-                <w:b/>
-                <w:lang w:val="en-GB" w:eastAsia="en-GB"/>
-              </w:rPr>
               <w:t>, high priority.</w:t>
             </w:r>
           </w:p>
@@ -6484,6 +6176,7 @@
                 <w:rFonts w:ascii="Calibri" w:eastAsia="Times New Roman" w:hAnsi="Calibri" w:cs="Calibri"/>
                 <w:lang w:val="en-GB" w:eastAsia="en-GB"/>
               </w:rPr>
+              <w:lastRenderedPageBreak/>
               <w:t xml:space="preserve">Changed relevant to </w:t>
             </w:r>
             <w:r>
@@ -6522,6 +6215,7 @@
                 <w:rFonts w:ascii="Calibri" w:eastAsia="Times New Roman" w:hAnsi="Calibri" w:cs="Calibri"/>
                 <w:lang w:val="en-GB" w:eastAsia="en-GB"/>
               </w:rPr>
+              <w:lastRenderedPageBreak/>
               <w:t>Id10024</w:t>
             </w:r>
           </w:p>
@@ -6722,7 +6416,16 @@
                 <w:sz w:val="20"/>
                 <w:lang w:val="en-GB" w:eastAsia="en-GB"/>
               </w:rPr>
-              <w:t xml:space="preserve">Additionally, with change, if you enter a DOB and say the DOD is unknown, but enter a year for the DOD that is the same year as the DOD, it gives the constraint error message. This is *not* a problem in the WHO survey, so the WHO constraint seems to be OK. </w:t>
+              <w:t xml:space="preserve">Additionally, with change, if you enter a DOB and say the DOD is unknown, but enter a year for the DOD that is the same year as the DOD, it gives the constraint error message. This is </w:t>
+            </w:r>
+            <w:r>
+              <w:rPr>
+                <w:rFonts w:ascii="Calibri" w:eastAsia="Times New Roman" w:hAnsi="Calibri" w:cs="Calibri"/>
+                <w:sz w:val="20"/>
+                <w:lang w:val="en-GB" w:eastAsia="en-GB"/>
+              </w:rPr>
+              <w:lastRenderedPageBreak/>
+              <w:t xml:space="preserve">*not* a problem in the WHO survey, so the WHO constraint seems to be OK. </w:t>
             </w:r>
           </w:p>
         </w:tc>
@@ -6743,6 +6446,7 @@
                 <w:rFonts w:ascii="Calibri" w:eastAsia="Times New Roman" w:hAnsi="Calibri" w:cs="Calibri"/>
                 <w:lang w:val="en-GB" w:eastAsia="en-GB"/>
               </w:rPr>
+              <w:lastRenderedPageBreak/>
               <w:t xml:space="preserve">Changed constraint to </w:t>
             </w:r>
           </w:p>
@@ -6805,37 +6509,12 @@
                 <w:lang w:val="en-GB" w:eastAsia="en-GB"/>
               </w:rPr>
             </w:pPr>
-            <w:proofErr w:type="spellStart"/>
-            <w:r>
-              <w:rPr>
-                <w:rFonts w:ascii="Calibri" w:eastAsia="Times New Roman" w:hAnsi="Calibri" w:cs="Calibri"/>
-                <w:lang w:val="en-GB" w:eastAsia="en-GB"/>
-              </w:rPr>
-              <w:t>ageInDays</w:t>
-            </w:r>
-            <w:proofErr w:type="spellEnd"/>
-            <w:r>
-              <w:rPr>
-                <w:rFonts w:ascii="Calibri" w:eastAsia="Times New Roman" w:hAnsi="Calibri" w:cs="Calibri"/>
-                <w:lang w:val="en-GB" w:eastAsia="en-GB"/>
-              </w:rPr>
-              <w:t xml:space="preserve">, ageInDays2, </w:t>
-            </w:r>
-            <w:proofErr w:type="spellStart"/>
-            <w:r>
-              <w:rPr>
-                <w:rFonts w:ascii="Calibri" w:eastAsia="Times New Roman" w:hAnsi="Calibri" w:cs="Calibri"/>
-                <w:lang w:val="en-GB" w:eastAsia="en-GB"/>
-              </w:rPr>
-              <w:t>age_group</w:t>
-            </w:r>
-            <w:proofErr w:type="spellEnd"/>
-            <w:r>
-              <w:rPr>
-                <w:rFonts w:ascii="Calibri" w:eastAsia="Times New Roman" w:hAnsi="Calibri" w:cs="Calibri"/>
-                <w:lang w:val="en-GB" w:eastAsia="en-GB"/>
-              </w:rPr>
-              <w:t xml:space="preserve"> (and variables in between)</w:t>
+            <w:r>
+              <w:rPr>
+                <w:rFonts w:ascii="Calibri" w:eastAsia="Times New Roman" w:hAnsi="Calibri" w:cs="Calibri"/>
+                <w:lang w:val="en-GB" w:eastAsia="en-GB"/>
+              </w:rPr>
+              <w:t>ageInDays, ageInDays2, age_group (and variables in between)</w:t>
             </w:r>
           </w:p>
         </w:tc>
@@ -6851,21 +6530,12 @@
                 <w:lang w:val="en-GB" w:eastAsia="en-GB"/>
               </w:rPr>
             </w:pPr>
-            <w:proofErr w:type="spellStart"/>
-            <w:r>
-              <w:rPr>
-                <w:rFonts w:ascii="Calibri" w:eastAsia="Times New Roman" w:hAnsi="Calibri" w:cs="Calibri"/>
-                <w:lang w:val="en-GB" w:eastAsia="en-GB"/>
-              </w:rPr>
-              <w:t>ageInDays</w:t>
-            </w:r>
-            <w:proofErr w:type="spellEnd"/>
-            <w:r>
-              <w:rPr>
-                <w:rFonts w:ascii="Calibri" w:eastAsia="Times New Roman" w:hAnsi="Calibri" w:cs="Calibri"/>
-                <w:lang w:val="en-GB" w:eastAsia="en-GB"/>
-              </w:rPr>
-              <w:t xml:space="preserve"> calculations</w:t>
+            <w:r>
+              <w:rPr>
+                <w:rFonts w:ascii="Calibri" w:eastAsia="Times New Roman" w:hAnsi="Calibri" w:cs="Calibri"/>
+                <w:lang w:val="en-GB" w:eastAsia="en-GB"/>
+              </w:rPr>
+              <w:t>ageInDays calculations</w:t>
             </w:r>
           </w:p>
         </w:tc>
@@ -6934,27 +6604,7 @@
                 <w:szCs w:val="20"/>
                 <w:lang w:val="en-GB" w:eastAsia="en-GB"/>
               </w:rPr>
-              <w:t xml:space="preserve">Neither </w:t>
-            </w:r>
-            <w:proofErr w:type="spellStart"/>
-            <w:r>
-              <w:rPr>
-                <w:rFonts w:ascii="Calibri" w:eastAsia="Times New Roman" w:hAnsi="Calibri" w:cs="Calibri"/>
-                <w:sz w:val="20"/>
-                <w:szCs w:val="20"/>
-                <w:lang w:val="en-GB" w:eastAsia="en-GB"/>
-              </w:rPr>
-              <w:t>ageInDays</w:t>
-            </w:r>
-            <w:proofErr w:type="spellEnd"/>
-            <w:r>
-              <w:rPr>
-                <w:rFonts w:ascii="Calibri" w:eastAsia="Times New Roman" w:hAnsi="Calibri" w:cs="Calibri"/>
-                <w:sz w:val="20"/>
-                <w:szCs w:val="20"/>
-                <w:lang w:val="en-GB" w:eastAsia="en-GB"/>
-              </w:rPr>
-              <w:t xml:space="preserve"> nor ageInDays2 take into account a situation where DOB is not reported. (There are also no relevance statements for either of these, seems there should be, though not sure.) </w:t>
+              <w:t xml:space="preserve">Neither ageInDays nor ageInDays2 take into account a situation where DOB is not reported. (There are also no relevance statements for either of these, seems there should be, though not sure.) </w:t>
             </w:r>
           </w:p>
           <w:p>
@@ -7084,55 +6734,7 @@
                 <w:rFonts w:ascii="Calibri" w:eastAsia="Times New Roman" w:hAnsi="Calibri" w:cs="Calibri"/>
                 <w:lang w:val="en-GB" w:eastAsia="en-GB"/>
               </w:rPr>
-              <w:t xml:space="preserve">When DOB is not known, One is asked for estimated DOD, age category and approximate age of deceased. These are then needed in calculation of </w:t>
-            </w:r>
-            <w:proofErr w:type="spellStart"/>
-            <w:r>
-              <w:rPr>
-                <w:rFonts w:ascii="Calibri" w:eastAsia="Times New Roman" w:hAnsi="Calibri" w:cs="Calibri"/>
-                <w:lang w:val="en-GB" w:eastAsia="en-GB"/>
-              </w:rPr>
-              <w:t>IsChild</w:t>
-            </w:r>
-            <w:proofErr w:type="spellEnd"/>
-            <w:r>
-              <w:rPr>
-                <w:rFonts w:ascii="Calibri" w:eastAsia="Times New Roman" w:hAnsi="Calibri" w:cs="Calibri"/>
-                <w:lang w:val="en-GB" w:eastAsia="en-GB"/>
-              </w:rPr>
-              <w:t xml:space="preserve">, </w:t>
-            </w:r>
-            <w:proofErr w:type="spellStart"/>
-            <w:r>
-              <w:rPr>
-                <w:rFonts w:ascii="Calibri" w:eastAsia="Times New Roman" w:hAnsi="Calibri" w:cs="Calibri"/>
-                <w:lang w:val="en-GB" w:eastAsia="en-GB"/>
-              </w:rPr>
-              <w:t>IsAdult</w:t>
-            </w:r>
-            <w:proofErr w:type="spellEnd"/>
-            <w:r>
-              <w:rPr>
-                <w:rFonts w:ascii="Calibri" w:eastAsia="Times New Roman" w:hAnsi="Calibri" w:cs="Calibri"/>
-                <w:lang w:val="en-GB" w:eastAsia="en-GB"/>
-              </w:rPr>
-              <w:t xml:space="preserve"> and </w:t>
-            </w:r>
-            <w:proofErr w:type="spellStart"/>
-            <w:r>
-              <w:rPr>
-                <w:rFonts w:ascii="Calibri" w:eastAsia="Times New Roman" w:hAnsi="Calibri" w:cs="Calibri"/>
-                <w:lang w:val="en-GB" w:eastAsia="en-GB"/>
-              </w:rPr>
-              <w:t>IsNeonatal</w:t>
-            </w:r>
-            <w:proofErr w:type="spellEnd"/>
-            <w:r>
-              <w:rPr>
-                <w:rFonts w:ascii="Calibri" w:eastAsia="Times New Roman" w:hAnsi="Calibri" w:cs="Calibri"/>
-                <w:lang w:val="en-GB" w:eastAsia="en-GB"/>
-              </w:rPr>
-              <w:t xml:space="preserve"> which now controls the entire questionnaire</w:t>
+              <w:t>When DOB is not known, One is asked for estimated DOD, age category and approximate age of deceased. These are then needed in calculation of IsChild, IsAdult and IsNeonatal which now controls the entire questionnaire</w:t>
             </w:r>
           </w:p>
           <w:p>
@@ -7202,7 +6804,6 @@
                 <w:lang w:val="en-GB" w:eastAsia="en-GB"/>
               </w:rPr>
             </w:pPr>
-            <w:proofErr w:type="spellStart"/>
             <w:r>
               <w:rPr>
                 <w:rFonts w:ascii="Calibri" w:eastAsia="Times New Roman" w:hAnsi="Calibri" w:cs="Calibri"/>
@@ -7210,7 +6811,6 @@
               </w:rPr>
               <w:t>age_group</w:t>
             </w:r>
-            <w:proofErr w:type="spellEnd"/>
           </w:p>
         </w:tc>
         <w:tc>
@@ -7378,15 +6978,14 @@
                 <w:lang w:val="en-GB" w:eastAsia="en-GB"/>
               </w:rPr>
             </w:pPr>
-            <w:proofErr w:type="spellStart"/>
-            <w:r>
-              <w:rPr>
-                <w:rFonts w:ascii="Calibri" w:eastAsia="Times New Roman" w:hAnsi="Calibri" w:cs="Calibri"/>
-                <w:lang w:val="en-GB" w:eastAsia="en-GB"/>
-              </w:rPr>
+            <w:r>
+              <w:rPr>
+                <w:rFonts w:ascii="Calibri" w:eastAsia="Times New Roman" w:hAnsi="Calibri" w:cs="Calibri"/>
+                <w:lang w:val="en-GB" w:eastAsia="en-GB"/>
+              </w:rPr>
+              <w:lastRenderedPageBreak/>
               <w:t>age_group</w:t>
             </w:r>
-            <w:proofErr w:type="spellEnd"/>
           </w:p>
         </w:tc>
         <w:tc>
@@ -7514,7 +7113,6 @@
                 <w:lang w:val="en-GB" w:eastAsia="en-GB"/>
               </w:rPr>
             </w:pPr>
-            <w:proofErr w:type="spellStart"/>
             <w:r>
               <w:rPr>
                 <w:rFonts w:ascii="Calibri" w:eastAsia="Times New Roman" w:hAnsi="Calibri" w:cs="Calibri"/>
@@ -7522,7 +7120,6 @@
               </w:rPr>
               <w:t>age_group</w:t>
             </w:r>
-            <w:proofErr w:type="spellEnd"/>
           </w:p>
         </w:tc>
         <w:tc>
@@ -7918,6 +7515,7 @@
                 <w:rFonts w:ascii="Calibri" w:eastAsia="Times New Roman" w:hAnsi="Calibri" w:cs="Calibri"/>
                 <w:lang w:val="en-GB" w:eastAsia="en-GB"/>
               </w:rPr>
+              <w:lastRenderedPageBreak/>
               <w:t>WHO 1_5_2_6</w:t>
             </w:r>
           </w:p>
@@ -7984,7 +7582,7 @@
                 <w:szCs w:val="20"/>
                 <w:lang w:val="en-GB" w:eastAsia="en-GB"/>
               </w:rPr>
-              <w:t>, regardless of the response to 10051, but this question</w:t>
+              <w:t xml:space="preserve">, regardless of the </w:t>
             </w:r>
             <w:r>
               <w:rPr>
@@ -7993,7 +7591,8 @@
                 <w:szCs w:val="20"/>
                 <w:lang w:val="en-GB" w:eastAsia="en-GB"/>
               </w:rPr>
-              <w:t xml:space="preserve"> (10059)</w:t>
+              <w:lastRenderedPageBreak/>
+              <w:t>response to 10051, but this question</w:t>
             </w:r>
             <w:r>
               <w:rPr>
@@ -8002,6 +7601,15 @@
                 <w:szCs w:val="20"/>
                 <w:lang w:val="en-GB" w:eastAsia="en-GB"/>
               </w:rPr>
+              <w:t xml:space="preserve"> (10059)</w:t>
+            </w:r>
+            <w:r>
+              <w:rPr>
+                <w:rFonts w:ascii="Calibri" w:eastAsia="Times New Roman" w:hAnsi="Calibri" w:cs="Calibri"/>
+                <w:sz w:val="20"/>
+                <w:szCs w:val="20"/>
+                <w:lang w:val="en-GB" w:eastAsia="en-GB"/>
+              </w:rPr>
               <w:t xml:space="preserve"> which launches the questions on marriage has a relevance that says it should only be asked if 10051 = ‘yes’ </w:t>
             </w:r>
           </w:p>
@@ -8023,6 +7631,7 @@
                 <w:rFonts w:ascii="Calibri" w:eastAsia="Times New Roman" w:hAnsi="Calibri" w:cs="Calibri"/>
                 <w:lang w:val="en-GB" w:eastAsia="en-GB"/>
               </w:rPr>
+              <w:lastRenderedPageBreak/>
               <w:t xml:space="preserve">Seems WHO will need to change this relevance to only: </w:t>
             </w:r>
           </w:p>
@@ -8039,23 +7648,8 @@
                 <w:rFonts w:ascii="Calibri" w:eastAsia="Times New Roman" w:hAnsi="Calibri" w:cs="Calibri"/>
                 <w:lang w:val="en-GB" w:eastAsia="en-GB"/>
               </w:rPr>
-              <w:t>selected(${</w:t>
-            </w:r>
-            <w:proofErr w:type="spellStart"/>
-            <w:r>
-              <w:rPr>
-                <w:rFonts w:ascii="Calibri" w:eastAsia="Times New Roman" w:hAnsi="Calibri" w:cs="Calibri"/>
-                <w:lang w:val="en-GB" w:eastAsia="en-GB"/>
-              </w:rPr>
-              <w:t>isAdult</w:t>
-            </w:r>
-            <w:proofErr w:type="spellEnd"/>
-            <w:r>
-              <w:rPr>
-                <w:rFonts w:ascii="Calibri" w:eastAsia="Times New Roman" w:hAnsi="Calibri" w:cs="Calibri"/>
-                <w:lang w:val="en-GB" w:eastAsia="en-GB"/>
-              </w:rPr>
-              <w:t xml:space="preserve">}, ‘1’), or change the note in 10051, and this would be a </w:t>
+              <w:lastRenderedPageBreak/>
+              <w:t xml:space="preserve">selected(${isAdult}, ‘1’), or change the note in 10051, and this would be a </w:t>
             </w:r>
             <w:r>
               <w:rPr>
@@ -8091,6 +7685,7 @@
                 <w:rFonts w:ascii="Calibri" w:eastAsia="Times New Roman" w:hAnsi="Calibri" w:cs="Calibri"/>
                 <w:lang w:val="en-GB" w:eastAsia="en-GB"/>
               </w:rPr>
+              <w:lastRenderedPageBreak/>
               <w:t xml:space="preserve">Yes, it true: Waiting for feedback from WHO </w:t>
             </w:r>
           </w:p>
@@ -8116,6 +7711,7 @@
                 <w:rFonts w:ascii="Calibri" w:eastAsia="Times New Roman" w:hAnsi="Calibri" w:cs="Calibri"/>
                 <w:lang w:val="en-GB" w:eastAsia="en-GB"/>
               </w:rPr>
+              <w:lastRenderedPageBreak/>
               <w:t>We can discuss and make necessary corrections as discussed.</w:t>
             </w:r>
           </w:p>
@@ -8144,6 +7740,7 @@
                 <w:rFonts w:ascii="Calibri" w:eastAsia="Times New Roman" w:hAnsi="Calibri" w:cs="Calibri"/>
                 <w:lang w:val="en-GB" w:eastAsia="en-GB"/>
               </w:rPr>
+              <w:lastRenderedPageBreak/>
               <w:t>Id10060</w:t>
             </w:r>
           </w:p>
@@ -8366,48 +7963,46 @@
                 <w:rFonts w:ascii="Calibri" w:eastAsia="Times New Roman" w:hAnsi="Calibri" w:cs="Calibri"/>
                 <w:lang w:val="en-GB" w:eastAsia="en-GB"/>
               </w:rPr>
-              <w:t xml:space="preserve">Changed constraint to one below; it will only constraint when both DOD and DOB are available and when they don’t </w:t>
-            </w:r>
-            <w:proofErr w:type="gramStart"/>
-            <w:r>
-              <w:rPr>
-                <w:rFonts w:ascii="Calibri" w:eastAsia="Times New Roman" w:hAnsi="Calibri" w:cs="Calibri"/>
-                <w:lang w:val="en-GB" w:eastAsia="en-GB"/>
-              </w:rPr>
-              <w:t>exists</w:t>
-            </w:r>
-            <w:proofErr w:type="gramEnd"/>
-            <w:r>
-              <w:rPr>
-                <w:rFonts w:ascii="Calibri" w:eastAsia="Times New Roman" w:hAnsi="Calibri" w:cs="Calibri"/>
-                <w:lang w:val="en-GB" w:eastAsia="en-GB"/>
-              </w:rPr>
-              <w:t xml:space="preserve"> it will only constraint based on the estimated DOD (which must be captured)</w:t>
-            </w:r>
-          </w:p>
-          <w:p>
-            <w:pPr>
-              <w:cnfStyle w:val="000000100000" w:firstRow="0" w:lastRow="0" w:firstColumn="0" w:lastColumn="0" w:oddVBand="0" w:evenVBand="0" w:oddHBand="1" w:evenHBand="0" w:firstRowFirstColumn="0" w:firstRowLastColumn="0" w:lastRowFirstColumn="0" w:lastRowLastColumn="0"/>
-              <w:rPr>
-                <w:rFonts w:ascii="Calibri" w:eastAsia="Times New Roman" w:hAnsi="Calibri" w:cs="Calibri"/>
-                <w:lang w:val="en-GB" w:eastAsia="en-GB"/>
-              </w:rPr>
-            </w:pPr>
-          </w:p>
-          <w:p>
-            <w:pPr>
-              <w:cnfStyle w:val="000000100000" w:firstRow="0" w:lastRow="0" w:firstColumn="0" w:lastColumn="0" w:oddVBand="0" w:evenVBand="0" w:oddHBand="1" w:evenHBand="0" w:firstRowFirstColumn="0" w:firstRowLastColumn="0" w:lastRowFirstColumn="0" w:lastRowLastColumn="0"/>
-              <w:rPr>
-                <w:rFonts w:ascii="Calibri" w:eastAsia="Times New Roman" w:hAnsi="Calibri" w:cs="Calibri"/>
-                <w:lang w:val="en-GB" w:eastAsia="en-GB"/>
-              </w:rPr>
-            </w:pPr>
-            <w:r>
-              <w:rPr>
-                <w:rFonts w:ascii="Calibri" w:eastAsia="Times New Roman" w:hAnsi="Calibri" w:cs="Calibri"/>
-                <w:lang w:val="en-GB" w:eastAsia="en-GB"/>
-              </w:rPr>
-              <w:t>if(${Id10020}='yes' and ${Id10022}='yes',.&gt;${Id10021} and .&lt;=${Id10023}, .&lt;=${Id10023} or .&lt;=${Id10024})</w:t>
+              <w:t>Changed constraint to one below; it will only constraint when both DOD and DOB are available and when they don’t exists it will only constraint based on the estimated DOD (which must be captured)</w:t>
+            </w:r>
+          </w:p>
+          <w:p>
+            <w:pPr>
+              <w:cnfStyle w:val="000000100000" w:firstRow="0" w:lastRow="0" w:firstColumn="0" w:lastColumn="0" w:oddVBand="0" w:evenVBand="0" w:oddHBand="1" w:evenHBand="0" w:firstRowFirstColumn="0" w:firstRowLastColumn="0" w:lastRowFirstColumn="0" w:lastRowLastColumn="0"/>
+              <w:rPr>
+                <w:rFonts w:ascii="Calibri" w:eastAsia="Times New Roman" w:hAnsi="Calibri" w:cs="Calibri"/>
+                <w:lang w:val="en-GB" w:eastAsia="en-GB"/>
+              </w:rPr>
+            </w:pPr>
+          </w:p>
+          <w:p>
+            <w:pPr>
+              <w:cnfStyle w:val="000000100000" w:firstRow="0" w:lastRow="0" w:firstColumn="0" w:lastColumn="0" w:oddVBand="0" w:evenVBand="0" w:oddHBand="1" w:evenHBand="0" w:firstRowFirstColumn="0" w:firstRowLastColumn="0" w:lastRowFirstColumn="0" w:lastRowLastColumn="0"/>
+              <w:rPr>
+                <w:rFonts w:ascii="Calibri" w:eastAsia="Times New Roman" w:hAnsi="Calibri" w:cs="Calibri"/>
+                <w:lang w:val="en-GB" w:eastAsia="en-GB"/>
+              </w:rPr>
+            </w:pPr>
+            <w:r>
+              <w:rPr>
+                <w:rFonts w:ascii="Calibri" w:eastAsia="Times New Roman" w:hAnsi="Calibri" w:cs="Calibri"/>
+                <w:lang w:val="en-GB" w:eastAsia="en-GB"/>
+              </w:rPr>
+              <w:t>if(${Id10020}='yes' and ${Id10022}='yes',.&gt;</w:t>
+            </w:r>
+            <w:r>
+              <w:rPr>
+                <w:rFonts w:ascii="Calibri" w:eastAsia="Times New Roman" w:hAnsi="Calibri" w:cs="Calibri"/>
+                <w:lang w:val="en-GB" w:eastAsia="en-GB"/>
+              </w:rPr>
+              <w:t>=</w:t>
+            </w:r>
+            <w:r>
+              <w:rPr>
+                <w:rFonts w:ascii="Calibri" w:eastAsia="Times New Roman" w:hAnsi="Calibri" w:cs="Calibri"/>
+                <w:lang w:val="en-GB" w:eastAsia="en-GB"/>
+              </w:rPr>
+              <w:t>${Id10021} and .&lt;=${Id10023}, .&lt;=${Id10023} or .&lt;=${Id10024})</w:t>
             </w:r>
           </w:p>
         </w:tc>
@@ -8660,7 +8255,15 @@
                 <w:rFonts w:ascii="Calibri" w:eastAsia="Times New Roman" w:hAnsi="Calibri" w:cs="Calibri"/>
                 <w:lang w:val="en-GB" w:eastAsia="en-GB"/>
               </w:rPr>
-              <w:t xml:space="preserve">Cannot add constraint based on Id10021, when Id10021 was skipped (DOB not reported). </w:t>
+              <w:t xml:space="preserve">Cannot add constraint based on Id10021, when Id10021 was skipped </w:t>
+            </w:r>
+            <w:r>
+              <w:rPr>
+                <w:rFonts w:ascii="Calibri" w:eastAsia="Times New Roman" w:hAnsi="Calibri" w:cs="Calibri"/>
+                <w:lang w:val="en-GB" w:eastAsia="en-GB"/>
+              </w:rPr>
+              <w:lastRenderedPageBreak/>
+              <w:t xml:space="preserve">(DOB not reported). </w:t>
             </w:r>
             <w:r>
               <w:rPr>
@@ -8689,6 +8292,7 @@
                 <w:rFonts w:ascii="Calibri" w:eastAsia="Times New Roman" w:hAnsi="Calibri" w:cs="Calibri"/>
                 <w:lang w:val="en-GB" w:eastAsia="en-GB"/>
               </w:rPr>
+              <w:lastRenderedPageBreak/>
               <w:t>Removed default – not supposed to be there</w:t>
             </w:r>
           </w:p>
@@ -8723,48 +8327,54 @@
                 <w:rFonts w:ascii="Calibri" w:eastAsia="Times New Roman" w:hAnsi="Calibri" w:cs="Calibri"/>
                 <w:lang w:val="en-GB" w:eastAsia="en-GB"/>
               </w:rPr>
-              <w:t xml:space="preserve">Changed constraint to one below; it will only constraint when both DOD and DOB are available and when they don’t </w:t>
-            </w:r>
-            <w:proofErr w:type="gramStart"/>
-            <w:r>
-              <w:rPr>
-                <w:rFonts w:ascii="Calibri" w:eastAsia="Times New Roman" w:hAnsi="Calibri" w:cs="Calibri"/>
-                <w:lang w:val="en-GB" w:eastAsia="en-GB"/>
-              </w:rPr>
-              <w:t>exists</w:t>
-            </w:r>
-            <w:proofErr w:type="gramEnd"/>
-            <w:r>
-              <w:rPr>
-                <w:rFonts w:ascii="Calibri" w:eastAsia="Times New Roman" w:hAnsi="Calibri" w:cs="Calibri"/>
-                <w:lang w:val="en-GB" w:eastAsia="en-GB"/>
-              </w:rPr>
-              <w:t xml:space="preserve"> it will only constraint based on the estimated DOD (which must be captured)</w:t>
-            </w:r>
-          </w:p>
-          <w:p>
-            <w:pPr>
-              <w:cnfStyle w:val="000000000000" w:firstRow="0" w:lastRow="0" w:firstColumn="0" w:lastColumn="0" w:oddVBand="0" w:evenVBand="0" w:oddHBand="0" w:evenHBand="0" w:firstRowFirstColumn="0" w:firstRowLastColumn="0" w:lastRowFirstColumn="0" w:lastRowLastColumn="0"/>
-              <w:rPr>
-                <w:rFonts w:ascii="Calibri" w:eastAsia="Times New Roman" w:hAnsi="Calibri" w:cs="Calibri"/>
-                <w:lang w:val="en-GB" w:eastAsia="en-GB"/>
-              </w:rPr>
-            </w:pPr>
-          </w:p>
-          <w:p>
-            <w:pPr>
-              <w:cnfStyle w:val="000000000000" w:firstRow="0" w:lastRow="0" w:firstColumn="0" w:lastColumn="0" w:oddVBand="0" w:evenVBand="0" w:oddHBand="0" w:evenHBand="0" w:firstRowFirstColumn="0" w:firstRowLastColumn="0" w:lastRowFirstColumn="0" w:lastRowLastColumn="0"/>
-              <w:rPr>
-                <w:rFonts w:ascii="Calibri" w:eastAsia="Times New Roman" w:hAnsi="Calibri" w:cs="Calibri"/>
-                <w:lang w:val="en-GB" w:eastAsia="en-GB"/>
-              </w:rPr>
-            </w:pPr>
-            <w:r>
-              <w:rPr>
-                <w:rFonts w:ascii="Calibri" w:eastAsia="Times New Roman" w:hAnsi="Calibri" w:cs="Calibri"/>
-                <w:lang w:val="en-GB" w:eastAsia="en-GB"/>
-              </w:rPr>
-              <w:t>if(${Id10020}='yes' and ${Id10022}='yes',.&gt;${Id10021} and .&lt;=${Id10023}, .&lt;=${Id10023} or .&lt;=${Id10024})</w:t>
+              <w:t xml:space="preserve">Changed constraint to one below; it will only constraint when both DOD and DOB are available and when they don’t exists it will only constraint </w:t>
+            </w:r>
+            <w:r>
+              <w:rPr>
+                <w:rFonts w:ascii="Calibri" w:eastAsia="Times New Roman" w:hAnsi="Calibri" w:cs="Calibri"/>
+                <w:lang w:val="en-GB" w:eastAsia="en-GB"/>
+              </w:rPr>
+              <w:lastRenderedPageBreak/>
+              <w:t>based on the estimated DOD (which must be captured)</w:t>
+            </w:r>
+          </w:p>
+          <w:p>
+            <w:pPr>
+              <w:cnfStyle w:val="000000000000" w:firstRow="0" w:lastRow="0" w:firstColumn="0" w:lastColumn="0" w:oddVBand="0" w:evenVBand="0" w:oddHBand="0" w:evenHBand="0" w:firstRowFirstColumn="0" w:firstRowLastColumn="0" w:lastRowFirstColumn="0" w:lastRowLastColumn="0"/>
+              <w:rPr>
+                <w:rFonts w:ascii="Calibri" w:eastAsia="Times New Roman" w:hAnsi="Calibri" w:cs="Calibri"/>
+                <w:lang w:val="en-GB" w:eastAsia="en-GB"/>
+              </w:rPr>
+            </w:pPr>
+          </w:p>
+          <w:p>
+            <w:pPr>
+              <w:cnfStyle w:val="000000000000" w:firstRow="0" w:lastRow="0" w:firstColumn="0" w:lastColumn="0" w:oddVBand="0" w:evenVBand="0" w:oddHBand="0" w:evenHBand="0" w:firstRowFirstColumn="0" w:firstRowLastColumn="0" w:lastRowFirstColumn="0" w:lastRowLastColumn="0"/>
+              <w:rPr>
+                <w:rFonts w:ascii="Calibri" w:eastAsia="Times New Roman" w:hAnsi="Calibri" w:cs="Calibri"/>
+                <w:lang w:val="en-GB" w:eastAsia="en-GB"/>
+              </w:rPr>
+            </w:pPr>
+            <w:r>
+              <w:rPr>
+                <w:rFonts w:ascii="Calibri" w:eastAsia="Times New Roman" w:hAnsi="Calibri" w:cs="Calibri"/>
+                <w:lang w:val="en-GB" w:eastAsia="en-GB"/>
+              </w:rPr>
+              <w:t>if(${Id10020}='yes' and ${Id10022}='yes',.&gt;</w:t>
+            </w:r>
+            <w:r>
+              <w:rPr>
+                <w:rFonts w:ascii="Calibri" w:eastAsia="Times New Roman" w:hAnsi="Calibri" w:cs="Calibri"/>
+                <w:lang w:val="en-GB" w:eastAsia="en-GB"/>
+              </w:rPr>
+              <w:t>=</w:t>
+            </w:r>
+            <w:r>
+              <w:rPr>
+                <w:rFonts w:ascii="Calibri" w:eastAsia="Times New Roman" w:hAnsi="Calibri" w:cs="Calibri"/>
+                <w:lang w:val="en-GB" w:eastAsia="en-GB"/>
+              </w:rPr>
+              <w:t>${Id10021} and .&lt;=${Id10023}, .&lt;=${Id10023} or .&lt;=${Id10024})</w:t>
             </w:r>
           </w:p>
         </w:tc>
@@ -8792,6 +8402,7 @@
                 <w:rFonts w:ascii="Calibri" w:eastAsia="Times New Roman" w:hAnsi="Calibri" w:cs="Calibri"/>
                 <w:lang w:val="en-GB" w:eastAsia="en-GB"/>
               </w:rPr>
+              <w:lastRenderedPageBreak/>
               <w:t>Id10440</w:t>
             </w:r>
           </w:p>
@@ -9063,48 +8674,46 @@
                 <w:rFonts w:ascii="Calibri" w:eastAsia="Times New Roman" w:hAnsi="Calibri" w:cs="Calibri"/>
                 <w:lang w:val="en-GB" w:eastAsia="en-GB"/>
               </w:rPr>
-              <w:t xml:space="preserve">Changed constraint to one below; it will only constraint when both DOD and DOB are available and when they don’t </w:t>
-            </w:r>
-            <w:proofErr w:type="gramStart"/>
-            <w:r>
-              <w:rPr>
-                <w:rFonts w:ascii="Calibri" w:eastAsia="Times New Roman" w:hAnsi="Calibri" w:cs="Calibri"/>
-                <w:lang w:val="en-GB" w:eastAsia="en-GB"/>
-              </w:rPr>
-              <w:t>exists</w:t>
-            </w:r>
-            <w:proofErr w:type="gramEnd"/>
-            <w:r>
-              <w:rPr>
-                <w:rFonts w:ascii="Calibri" w:eastAsia="Times New Roman" w:hAnsi="Calibri" w:cs="Calibri"/>
-                <w:lang w:val="en-GB" w:eastAsia="en-GB"/>
-              </w:rPr>
-              <w:t xml:space="preserve"> it will only constraint based on the estimated DOD (which must be captured)</w:t>
-            </w:r>
-          </w:p>
-          <w:p>
-            <w:pPr>
-              <w:cnfStyle w:val="000000100000" w:firstRow="0" w:lastRow="0" w:firstColumn="0" w:lastColumn="0" w:oddVBand="0" w:evenVBand="0" w:oddHBand="1" w:evenHBand="0" w:firstRowFirstColumn="0" w:firstRowLastColumn="0" w:lastRowFirstColumn="0" w:lastRowLastColumn="0"/>
-              <w:rPr>
-                <w:rFonts w:ascii="Calibri" w:eastAsia="Times New Roman" w:hAnsi="Calibri" w:cs="Calibri"/>
-                <w:lang w:val="en-GB" w:eastAsia="en-GB"/>
-              </w:rPr>
-            </w:pPr>
-          </w:p>
-          <w:p>
-            <w:pPr>
-              <w:cnfStyle w:val="000000100000" w:firstRow="0" w:lastRow="0" w:firstColumn="0" w:lastColumn="0" w:oddVBand="0" w:evenVBand="0" w:oddHBand="1" w:evenHBand="0" w:firstRowFirstColumn="0" w:firstRowLastColumn="0" w:lastRowFirstColumn="0" w:lastRowLastColumn="0"/>
-              <w:rPr>
-                <w:rFonts w:ascii="Calibri" w:eastAsia="Times New Roman" w:hAnsi="Calibri" w:cs="Calibri"/>
-                <w:lang w:val="en-GB" w:eastAsia="en-GB"/>
-              </w:rPr>
-            </w:pPr>
-            <w:r>
-              <w:rPr>
-                <w:rFonts w:ascii="Calibri" w:eastAsia="Times New Roman" w:hAnsi="Calibri" w:cs="Calibri"/>
-                <w:lang w:val="en-GB" w:eastAsia="en-GB"/>
-              </w:rPr>
-              <w:t>if(${Id10020}='yes' and ${Id10022}='yes',.&gt;${Id10021} and .&lt;=${Id10023}, .&lt;=${Id10023} or .&lt;=${Id10024})</w:t>
+              <w:t>Changed constraint to one below; it will only constraint when both DOD and DOB are available and when they don’t exists it will only constraint based on the estimated DOD (which must be captured)</w:t>
+            </w:r>
+          </w:p>
+          <w:p>
+            <w:pPr>
+              <w:cnfStyle w:val="000000100000" w:firstRow="0" w:lastRow="0" w:firstColumn="0" w:lastColumn="0" w:oddVBand="0" w:evenVBand="0" w:oddHBand="1" w:evenHBand="0" w:firstRowFirstColumn="0" w:firstRowLastColumn="0" w:lastRowFirstColumn="0" w:lastRowLastColumn="0"/>
+              <w:rPr>
+                <w:rFonts w:ascii="Calibri" w:eastAsia="Times New Roman" w:hAnsi="Calibri" w:cs="Calibri"/>
+                <w:lang w:val="en-GB" w:eastAsia="en-GB"/>
+              </w:rPr>
+            </w:pPr>
+          </w:p>
+          <w:p>
+            <w:pPr>
+              <w:cnfStyle w:val="000000100000" w:firstRow="0" w:lastRow="0" w:firstColumn="0" w:lastColumn="0" w:oddVBand="0" w:evenVBand="0" w:oddHBand="1" w:evenHBand="0" w:firstRowFirstColumn="0" w:firstRowLastColumn="0" w:lastRowFirstColumn="0" w:lastRowLastColumn="0"/>
+              <w:rPr>
+                <w:rFonts w:ascii="Calibri" w:eastAsia="Times New Roman" w:hAnsi="Calibri" w:cs="Calibri"/>
+                <w:lang w:val="en-GB" w:eastAsia="en-GB"/>
+              </w:rPr>
+            </w:pPr>
+            <w:r>
+              <w:rPr>
+                <w:rFonts w:ascii="Calibri" w:eastAsia="Times New Roman" w:hAnsi="Calibri" w:cs="Calibri"/>
+                <w:lang w:val="en-GB" w:eastAsia="en-GB"/>
+              </w:rPr>
+              <w:t>if(${Id10020}='yes' and ${Id10022}='yes',.&gt;</w:t>
+            </w:r>
+            <w:r>
+              <w:rPr>
+                <w:rFonts w:ascii="Calibri" w:eastAsia="Times New Roman" w:hAnsi="Calibri" w:cs="Calibri"/>
+                <w:lang w:val="en-GB" w:eastAsia="en-GB"/>
+              </w:rPr>
+              <w:t>=</w:t>
+            </w:r>
+            <w:r>
+              <w:rPr>
+                <w:rFonts w:ascii="Calibri" w:eastAsia="Times New Roman" w:hAnsi="Calibri" w:cs="Calibri"/>
+                <w:lang w:val="en-GB" w:eastAsia="en-GB"/>
+              </w:rPr>
+              <w:t>${Id10021} and .&lt;=${Id10023}, .&lt;=${Id10023} or .&lt;=${Id10024})</w:t>
             </w:r>
           </w:p>
         </w:tc>
@@ -9357,7 +8966,15 @@
                 <w:rFonts w:ascii="Calibri" w:eastAsia="Times New Roman" w:hAnsi="Calibri" w:cs="Calibri"/>
                 <w:lang w:val="en-GB" w:eastAsia="en-GB"/>
               </w:rPr>
-              <w:t xml:space="preserve">Cannot add constraint based on Id10021, when Id10021 was skipped (DOB not reported). </w:t>
+              <w:t xml:space="preserve">Cannot add constraint based on Id10021, when </w:t>
+            </w:r>
+            <w:r>
+              <w:rPr>
+                <w:rFonts w:ascii="Calibri" w:eastAsia="Times New Roman" w:hAnsi="Calibri" w:cs="Calibri"/>
+                <w:lang w:val="en-GB" w:eastAsia="en-GB"/>
+              </w:rPr>
+              <w:lastRenderedPageBreak/>
+              <w:t xml:space="preserve">Id10021 was skipped (DOB not reported). </w:t>
             </w:r>
             <w:r>
               <w:rPr>
@@ -9386,6 +9003,7 @@
                 <w:rFonts w:ascii="Calibri" w:eastAsia="Times New Roman" w:hAnsi="Calibri" w:cs="Calibri"/>
                 <w:lang w:val="en-GB" w:eastAsia="en-GB"/>
               </w:rPr>
+              <w:lastRenderedPageBreak/>
               <w:t>Removed default – not supposed to be there</w:t>
             </w:r>
           </w:p>
@@ -9422,46 +9040,52 @@
               </w:rPr>
               <w:t xml:space="preserve">Changed constraint to one below; it will only constraint when both DOD and DOB are available and when they don’t </w:t>
             </w:r>
-            <w:proofErr w:type="gramStart"/>
-            <w:r>
-              <w:rPr>
-                <w:rFonts w:ascii="Calibri" w:eastAsia="Times New Roman" w:hAnsi="Calibri" w:cs="Calibri"/>
-                <w:lang w:val="en-GB" w:eastAsia="en-GB"/>
-              </w:rPr>
-              <w:t>exists</w:t>
-            </w:r>
-            <w:proofErr w:type="gramEnd"/>
-            <w:r>
-              <w:rPr>
-                <w:rFonts w:ascii="Calibri" w:eastAsia="Times New Roman" w:hAnsi="Calibri" w:cs="Calibri"/>
-                <w:lang w:val="en-GB" w:eastAsia="en-GB"/>
-              </w:rPr>
-              <w:t xml:space="preserve"> it will only constraint based on the estimated DOD (which must be captured)</w:t>
-            </w:r>
-          </w:p>
-          <w:p>
-            <w:pPr>
-              <w:cnfStyle w:val="000000000000" w:firstRow="0" w:lastRow="0" w:firstColumn="0" w:lastColumn="0" w:oddVBand="0" w:evenVBand="0" w:oddHBand="0" w:evenHBand="0" w:firstRowFirstColumn="0" w:firstRowLastColumn="0" w:lastRowFirstColumn="0" w:lastRowLastColumn="0"/>
-              <w:rPr>
-                <w:rFonts w:ascii="Calibri" w:eastAsia="Times New Roman" w:hAnsi="Calibri" w:cs="Calibri"/>
-                <w:lang w:val="en-GB" w:eastAsia="en-GB"/>
-              </w:rPr>
-            </w:pPr>
-          </w:p>
-          <w:p>
-            <w:pPr>
-              <w:cnfStyle w:val="000000000000" w:firstRow="0" w:lastRow="0" w:firstColumn="0" w:lastColumn="0" w:oddVBand="0" w:evenVBand="0" w:oddHBand="0" w:evenHBand="0" w:firstRowFirstColumn="0" w:firstRowLastColumn="0" w:lastRowFirstColumn="0" w:lastRowLastColumn="0"/>
-              <w:rPr>
-                <w:rFonts w:ascii="Calibri" w:eastAsia="Times New Roman" w:hAnsi="Calibri" w:cs="Calibri"/>
-                <w:lang w:val="en-GB" w:eastAsia="en-GB"/>
-              </w:rPr>
-            </w:pPr>
-            <w:r>
-              <w:rPr>
-                <w:rFonts w:ascii="Calibri" w:eastAsia="Times New Roman" w:hAnsi="Calibri" w:cs="Calibri"/>
-                <w:lang w:val="en-GB" w:eastAsia="en-GB"/>
-              </w:rPr>
-              <w:t>if(${Id10020}='yes' and ${Id10022}='yes',.&gt;${Id10021} and .&lt;=${Id10023}, .&lt;=${Id10023} or .&lt;=${Id10024})</w:t>
+            <w:r>
+              <w:rPr>
+                <w:rFonts w:ascii="Calibri" w:eastAsia="Times New Roman" w:hAnsi="Calibri" w:cs="Calibri"/>
+                <w:lang w:val="en-GB" w:eastAsia="en-GB"/>
+              </w:rPr>
+              <w:lastRenderedPageBreak/>
+              <w:t>exists it will only constraint based on the estimated DOD (which must be captured)</w:t>
+            </w:r>
+          </w:p>
+          <w:p>
+            <w:pPr>
+              <w:cnfStyle w:val="000000000000" w:firstRow="0" w:lastRow="0" w:firstColumn="0" w:lastColumn="0" w:oddVBand="0" w:evenVBand="0" w:oddHBand="0" w:evenHBand="0" w:firstRowFirstColumn="0" w:firstRowLastColumn="0" w:lastRowFirstColumn="0" w:lastRowLastColumn="0"/>
+              <w:rPr>
+                <w:rFonts w:ascii="Calibri" w:eastAsia="Times New Roman" w:hAnsi="Calibri" w:cs="Calibri"/>
+                <w:lang w:val="en-GB" w:eastAsia="en-GB"/>
+              </w:rPr>
+            </w:pPr>
+          </w:p>
+          <w:p>
+            <w:pPr>
+              <w:cnfStyle w:val="000000000000" w:firstRow="0" w:lastRow="0" w:firstColumn="0" w:lastColumn="0" w:oddVBand="0" w:evenVBand="0" w:oddHBand="0" w:evenHBand="0" w:firstRowFirstColumn="0" w:firstRowLastColumn="0" w:lastRowFirstColumn="0" w:lastRowLastColumn="0"/>
+              <w:rPr>
+                <w:rFonts w:ascii="Calibri" w:eastAsia="Times New Roman" w:hAnsi="Calibri" w:cs="Calibri"/>
+                <w:lang w:val="en-GB" w:eastAsia="en-GB"/>
+              </w:rPr>
+            </w:pPr>
+            <w:r>
+              <w:rPr>
+                <w:rFonts w:ascii="Calibri" w:eastAsia="Times New Roman" w:hAnsi="Calibri" w:cs="Calibri"/>
+                <w:lang w:val="en-GB" w:eastAsia="en-GB"/>
+              </w:rPr>
+              <w:t>if(${Id10020}='yes' and ${Id10022}='yes',.&gt;</w:t>
+            </w:r>
+            <w:r>
+              <w:rPr>
+                <w:rFonts w:ascii="Calibri" w:eastAsia="Times New Roman" w:hAnsi="Calibri" w:cs="Calibri"/>
+                <w:lang w:val="en-GB" w:eastAsia="en-GB"/>
+              </w:rPr>
+              <w:t>=</w:t>
+            </w:r>
+            <w:r>
+              <w:rPr>
+                <w:rFonts w:ascii="Calibri" w:eastAsia="Times New Roman" w:hAnsi="Calibri" w:cs="Calibri"/>
+                <w:lang w:val="en-GB" w:eastAsia="en-GB"/>
+              </w:rPr>
+              <w:t>${Id10021} and .&lt;=${Id10023}, .&lt;=${Id10023} or .&lt;=${Id10024})</w:t>
             </w:r>
           </w:p>
         </w:tc>
@@ -9484,15 +9108,14 @@
                 <w:lang w:val="en-GB" w:eastAsia="en-GB"/>
               </w:rPr>
             </w:pPr>
-            <w:proofErr w:type="spellStart"/>
-            <w:r>
-              <w:rPr>
-                <w:rFonts w:ascii="Calibri" w:eastAsia="Times New Roman" w:hAnsi="Calibri" w:cs="Calibri"/>
-                <w:lang w:val="en-GB" w:eastAsia="en-GB"/>
-              </w:rPr>
+            <w:r>
+              <w:rPr>
+                <w:rFonts w:ascii="Calibri" w:eastAsia="Times New Roman" w:hAnsi="Calibri" w:cs="Calibri"/>
+                <w:lang w:val="en-GB" w:eastAsia="en-GB"/>
+              </w:rPr>
+              <w:lastRenderedPageBreak/>
               <w:t>Geopoint</w:t>
             </w:r>
-            <w:proofErr w:type="spellEnd"/>
           </w:p>
         </w:tc>
         <w:tc>
@@ -9656,25 +9279,7 @@
                 <w:highlight w:val="yellow"/>
                 <w:lang w:val="en-GB" w:eastAsia="en-GB"/>
               </w:rPr>
-              <w:t>(</w:t>
-            </w:r>
-            <w:proofErr w:type="spellStart"/>
-            <w:r>
-              <w:rPr>
-                <w:rFonts w:ascii="Calibri" w:eastAsia="Times New Roman" w:hAnsi="Calibri" w:cs="Calibri"/>
-                <w:highlight w:val="yellow"/>
-                <w:lang w:val="en-GB" w:eastAsia="en-GB"/>
-              </w:rPr>
-              <w:t>deathcert</w:t>
-            </w:r>
-            <w:proofErr w:type="spellEnd"/>
-            <w:r>
-              <w:rPr>
-                <w:rFonts w:ascii="Calibri" w:eastAsia="Times New Roman" w:hAnsi="Calibri" w:cs="Calibri"/>
-                <w:highlight w:val="yellow"/>
-                <w:lang w:val="en-GB" w:eastAsia="en-GB"/>
-              </w:rPr>
-              <w:t>) Death certificate with cause of death</w:t>
+              <w:t>(deathcert) Death certificate with cause of death</w:t>
             </w:r>
           </w:p>
         </w:tc>
@@ -9834,23 +9439,7 @@
       </w:r>
     </w:p>
   </w:comment>
-  <w:comment w:id="1" w:author="Qollins ochieng" w:date="2019-04-16T10:44:00Z" w:initials="Qo">
-    <w:p>
-      <w:pPr>
-        <w:pStyle w:val="CommentText"/>
-      </w:pPr>
-      <w:r>
-        <w:rPr>
-          <w:rStyle w:val="CommentReference"/>
-        </w:rPr>
-        <w:annotationRef/>
-      </w:r>
-      <w:r>
-        <w:t>We need to decide on this on data perspective</w:t>
-      </w:r>
-    </w:p>
-  </w:comment>
-  <w:comment w:id="3" w:author="Cercone, Emily C. (CDC/OPHSS/NCHS) (CTR)" w:date="2019-04-12T15:05:00Z" w:initials="CEC((">
+  <w:comment w:id="2" w:author="Cercone, Emily C. (CDC/OPHSS/NCHS) (CTR)" w:date="2019-04-12T15:05:00Z" w:initials="CEC((">
     <w:p>
       <w:pPr>
         <w:pStyle w:val="CommentText"/>
@@ -9872,7 +9461,6 @@
 <file path=word/commentsExtended.xml><?xml version="1.0" encoding="utf-8"?>
 <w15:commentsEx xmlns:wpc="http://schemas.microsoft.com/office/word/2010/wordprocessingCanvas" xmlns:cx="http://schemas.microsoft.com/office/drawing/2014/chartex" xmlns:cx1="http://schemas.microsoft.com/office/drawing/2015/9/8/chartex" xmlns:mc="http://schemas.openxmlformats.org/markup-compatibility/2006" xmlns:o="urn:schemas-microsoft-com:office:office" xmlns:r="http://schemas.openxmlformats.org/officeDocument/2006/relationships" xmlns:m="http://schemas.openxmlformats.org/officeDocument/2006/math" xmlns:v="urn:schemas-microsoft-com:vml" xmlns:wp14="http://schemas.microsoft.com/office/word/2010/wordprocessingDrawing" xmlns:wp="http://schemas.openxmlformats.org/drawingml/2006/wordprocessingDrawing" xmlns:w10="urn:schemas-microsoft-com:office:word" xmlns:w="http://schemas.openxmlformats.org/wordprocessingml/2006/main" xmlns:w14="http://schemas.microsoft.com/office/word/2010/wordml" xmlns:w15="http://schemas.microsoft.com/office/word/2012/wordml" xmlns:w16se="http://schemas.microsoft.com/office/word/2015/wordml/symex" xmlns:wpg="http://schemas.microsoft.com/office/word/2010/wordprocessingGroup" xmlns:wpi="http://schemas.microsoft.com/office/word/2010/wordprocessingInk" xmlns:wne="http://schemas.microsoft.com/office/word/2006/wordml" xmlns:wps="http://schemas.microsoft.com/office/word/2010/wordprocessingShape" mc:Ignorable="w14 w15 w16se wp14">
   <w15:commentEx w15:paraId="3F5280BC" w15:done="0"/>
-  <w15:commentEx w15:paraId="2E4A4861" w15:done="0"/>
   <w15:commentEx w15:paraId="0B2E9D2D" w15:done="0"/>
 </w15:commentsEx>
 </file>
@@ -11047,9 +10635,6 @@
   <w15:person w15:author="Cercone, Emily C. (CDC/OPHSS/NCHS) (CTR)">
     <w15:presenceInfo w15:providerId="AD" w15:userId="S-1-5-21-1207783550-2075000910-922709458-308099"/>
   </w15:person>
-  <w15:person w15:author="Qollins ochieng">
-    <w15:presenceInfo w15:providerId="Windows Live" w15:userId="7967b9499933ace6"/>
-  </w15:person>
 </w15:people>
 </file>
 

</xml_diff>